<commit_message>
Improved level editor Added documentation Generated JavaDocs
</commit_message>
<xml_diff>
--- a/worklog.docx
+++ b/worklog.docx
@@ -24,15 +24,15 @@
         <w:tblLook w:val="04A0" w:firstRow="1" w:lastRow="0" w:firstColumn="1" w:lastColumn="0" w:noHBand="0" w:noVBand="1"/>
       </w:tblPr>
       <w:tblGrid>
-        <w:gridCol w:w="3055"/>
+        <w:gridCol w:w="3235"/>
         <w:gridCol w:w="1260"/>
-        <w:gridCol w:w="3240"/>
-        <w:gridCol w:w="3240"/>
+        <w:gridCol w:w="3330"/>
+        <w:gridCol w:w="2970"/>
       </w:tblGrid>
       <w:tr>
         <w:tc>
           <w:tcPr>
-            <w:tcW w:w="3055" w:type="dxa"/>
+            <w:tcW w:w="3235" w:type="dxa"/>
           </w:tcPr>
           <w:p>
             <w:pPr>
@@ -68,7 +68,7 @@
         </w:tc>
         <w:tc>
           <w:tcPr>
-            <w:tcW w:w="3240" w:type="dxa"/>
+            <w:tcW w:w="3330" w:type="dxa"/>
           </w:tcPr>
           <w:p>
             <w:pPr>
@@ -86,7 +86,7 @@
         </w:tc>
         <w:tc>
           <w:tcPr>
-            <w:tcW w:w="3240" w:type="dxa"/>
+            <w:tcW w:w="2970" w:type="dxa"/>
           </w:tcPr>
           <w:p>
             <w:pPr>
@@ -106,7 +106,7 @@
       <w:tr>
         <w:tc>
           <w:tcPr>
-            <w:tcW w:w="3055" w:type="dxa"/>
+            <w:tcW w:w="3235" w:type="dxa"/>
           </w:tcPr>
           <w:p>
             <w:r>
@@ -126,7 +126,7 @@
         </w:tc>
         <w:tc>
           <w:tcPr>
-            <w:tcW w:w="3240" w:type="dxa"/>
+            <w:tcW w:w="3330" w:type="dxa"/>
           </w:tcPr>
           <w:p>
             <w:pPr>
@@ -263,7 +263,7 @@
         </w:tc>
         <w:tc>
           <w:tcPr>
-            <w:tcW w:w="3240" w:type="dxa"/>
+            <w:tcW w:w="2970" w:type="dxa"/>
           </w:tcPr>
           <w:p>
             <w:pPr>
@@ -316,7 +316,7 @@
               <w:rPr>
                 <w:sz w:val="16"/>
               </w:rPr>
-              <w:t>Add better graphical design</w:t>
+              <w:t>Add better graphics</w:t>
             </w:r>
           </w:p>
           <w:p>
@@ -342,7 +342,7 @@
       <w:tr>
         <w:tc>
           <w:tcPr>
-            <w:tcW w:w="3055" w:type="dxa"/>
+            <w:tcW w:w="3235" w:type="dxa"/>
           </w:tcPr>
           <w:p>
             <w:r>
@@ -362,7 +362,7 @@
         </w:tc>
         <w:tc>
           <w:tcPr>
-            <w:tcW w:w="3240" w:type="dxa"/>
+            <w:tcW w:w="3330" w:type="dxa"/>
           </w:tcPr>
           <w:p>
             <w:pPr>
@@ -489,7 +489,7 @@
         </w:tc>
         <w:tc>
           <w:tcPr>
-            <w:tcW w:w="3240" w:type="dxa"/>
+            <w:tcW w:w="2970" w:type="dxa"/>
           </w:tcPr>
           <w:p>
             <w:pPr>
@@ -506,7 +506,7 @@
               <w:rPr>
                 <w:sz w:val="16"/>
               </w:rPr>
-              <w:t>Better graphical design</w:t>
+              <w:t>Get menu graphics working</w:t>
             </w:r>
           </w:p>
           <w:p>
@@ -568,193 +568,2140 @@
       <w:tr>
         <w:tc>
           <w:tcPr>
-            <w:tcW w:w="3055" w:type="dxa"/>
+            <w:tcW w:w="3235" w:type="dxa"/>
           </w:tcPr>
           <w:p>
             <w:r>
               <w:t>Sun Jan 4 14:42:32 2015 -0500</w:t>
             </w:r>
-            <w:bookmarkStart w:id="0" w:name="_GoBack"/>
-            <w:bookmarkEnd w:id="0"/>
           </w:p>
         </w:tc>
         <w:tc>
           <w:tcPr>
             <w:tcW w:w="1260" w:type="dxa"/>
           </w:tcPr>
-          <w:p/>
-        </w:tc>
-        <w:tc>
-          <w:tcPr>
-            <w:tcW w:w="3240" w:type="dxa"/>
-          </w:tcPr>
-          <w:p>
-            <w:pPr>
-              <w:rPr>
-                <w:sz w:val="16"/>
-              </w:rPr>
-            </w:pPr>
-          </w:p>
-        </w:tc>
-        <w:tc>
-          <w:tcPr>
-            <w:tcW w:w="3240" w:type="dxa"/>
-          </w:tcPr>
-          <w:p>
-            <w:pPr>
-              <w:rPr>
-                <w:sz w:val="16"/>
-              </w:rPr>
-            </w:pPr>
+          <w:p>
+            <w:r>
+              <w:t>2h</w:t>
+            </w:r>
+          </w:p>
+        </w:tc>
+        <w:tc>
+          <w:tcPr>
+            <w:tcW w:w="3330" w:type="dxa"/>
+          </w:tcPr>
+          <w:p>
+            <w:pPr>
+              <w:pStyle w:val="ListParagraph"/>
+              <w:numPr>
+                <w:ilvl w:val="0"/>
+                <w:numId w:val="2"/>
+              </w:numPr>
+              <w:rPr>
+                <w:sz w:val="16"/>
+              </w:rPr>
+            </w:pPr>
+            <w:r>
+              <w:rPr>
+                <w:sz w:val="16"/>
+              </w:rPr>
+              <w:t>Change level select to be more efficient and visually appealing</w:t>
+            </w:r>
+          </w:p>
+          <w:p>
+            <w:pPr>
+              <w:pStyle w:val="ListParagraph"/>
+              <w:numPr>
+                <w:ilvl w:val="0"/>
+                <w:numId w:val="2"/>
+              </w:numPr>
+              <w:rPr>
+                <w:sz w:val="16"/>
+              </w:rPr>
+            </w:pPr>
+            <w:r>
+              <w:rPr>
+                <w:sz w:val="16"/>
+              </w:rPr>
+              <w:t>Made level class to organize levels</w:t>
+            </w:r>
+          </w:p>
+          <w:p>
+            <w:pPr>
+              <w:pStyle w:val="ListParagraph"/>
+              <w:numPr>
+                <w:ilvl w:val="0"/>
+                <w:numId w:val="2"/>
+              </w:numPr>
+              <w:rPr>
+                <w:sz w:val="16"/>
+              </w:rPr>
+            </w:pPr>
+            <w:r>
+              <w:rPr>
+                <w:sz w:val="16"/>
+              </w:rPr>
+              <w:t>Made the level manager use Java Properties</w:t>
+            </w:r>
+          </w:p>
+        </w:tc>
+        <w:tc>
+          <w:tcPr>
+            <w:tcW w:w="2970" w:type="dxa"/>
+          </w:tcPr>
+          <w:p>
+            <w:pPr>
+              <w:pStyle w:val="ListParagraph"/>
+              <w:numPr>
+                <w:ilvl w:val="0"/>
+                <w:numId w:val="2"/>
+              </w:numPr>
+              <w:rPr>
+                <w:sz w:val="16"/>
+              </w:rPr>
+            </w:pPr>
+            <w:r>
+              <w:rPr>
+                <w:sz w:val="16"/>
+              </w:rPr>
+              <w:t>Make the game actually load the levels to visually work</w:t>
+            </w:r>
+          </w:p>
+          <w:p>
+            <w:pPr>
+              <w:pStyle w:val="ListParagraph"/>
+              <w:numPr>
+                <w:ilvl w:val="0"/>
+                <w:numId w:val="2"/>
+              </w:numPr>
+              <w:rPr>
+                <w:sz w:val="16"/>
+              </w:rPr>
+            </w:pPr>
+            <w:r>
+              <w:rPr>
+                <w:sz w:val="16"/>
+              </w:rPr>
+              <w:t>Improve physics</w:t>
+            </w:r>
+          </w:p>
+          <w:p>
+            <w:pPr>
+              <w:pStyle w:val="ListParagraph"/>
+              <w:numPr>
+                <w:ilvl w:val="0"/>
+                <w:numId w:val="2"/>
+              </w:numPr>
+              <w:rPr>
+                <w:sz w:val="16"/>
+              </w:rPr>
+            </w:pPr>
+            <w:r>
+              <w:rPr>
+                <w:sz w:val="16"/>
+              </w:rPr>
+              <w:t>Write scoring system</w:t>
+            </w:r>
+          </w:p>
+          <w:p>
+            <w:pPr>
+              <w:pStyle w:val="ListParagraph"/>
+              <w:numPr>
+                <w:ilvl w:val="0"/>
+                <w:numId w:val="2"/>
+              </w:numPr>
+              <w:rPr>
+                <w:sz w:val="16"/>
+              </w:rPr>
+            </w:pPr>
+            <w:r>
+              <w:rPr>
+                <w:sz w:val="16"/>
+              </w:rPr>
+              <w:t>Get game graphics working</w:t>
+            </w:r>
           </w:p>
         </w:tc>
       </w:tr>
       <w:tr>
         <w:tc>
           <w:tcPr>
-            <w:tcW w:w="3055" w:type="dxa"/>
-          </w:tcPr>
-          <w:p/>
+            <w:tcW w:w="3235" w:type="dxa"/>
+          </w:tcPr>
+          <w:p>
+            <w:r>
+              <w:t>Mon Jan 5 13:21:14 2015 -0500</w:t>
+            </w:r>
+          </w:p>
         </w:tc>
         <w:tc>
           <w:tcPr>
             <w:tcW w:w="1260" w:type="dxa"/>
           </w:tcPr>
-          <w:p/>
-        </w:tc>
-        <w:tc>
-          <w:tcPr>
-            <w:tcW w:w="3240" w:type="dxa"/>
-          </w:tcPr>
-          <w:p>
-            <w:pPr>
-              <w:rPr>
-                <w:sz w:val="16"/>
-              </w:rPr>
-            </w:pPr>
-          </w:p>
-        </w:tc>
-        <w:tc>
-          <w:tcPr>
-            <w:tcW w:w="3240" w:type="dxa"/>
-          </w:tcPr>
-          <w:p>
-            <w:pPr>
-              <w:rPr>
-                <w:sz w:val="16"/>
-              </w:rPr>
-            </w:pPr>
+          <w:p>
+            <w:r>
+              <w:t>1.5h</w:t>
+            </w:r>
+          </w:p>
+        </w:tc>
+        <w:tc>
+          <w:tcPr>
+            <w:tcW w:w="3330" w:type="dxa"/>
+          </w:tcPr>
+          <w:p>
+            <w:pPr>
+              <w:pStyle w:val="ListParagraph"/>
+              <w:numPr>
+                <w:ilvl w:val="0"/>
+                <w:numId w:val="3"/>
+              </w:numPr>
+              <w:rPr>
+                <w:sz w:val="16"/>
+              </w:rPr>
+            </w:pPr>
+            <w:r>
+              <w:rPr>
+                <w:sz w:val="16"/>
+              </w:rPr>
+              <w:t>Made physics engine load levels properly</w:t>
+            </w:r>
+          </w:p>
+          <w:p>
+            <w:pPr>
+              <w:pStyle w:val="ListParagraph"/>
+              <w:numPr>
+                <w:ilvl w:val="0"/>
+                <w:numId w:val="3"/>
+              </w:numPr>
+              <w:rPr>
+                <w:sz w:val="16"/>
+              </w:rPr>
+            </w:pPr>
+            <w:r>
+              <w:rPr>
+                <w:sz w:val="16"/>
+              </w:rPr>
+              <w:t>Added documentation</w:t>
+            </w:r>
+          </w:p>
+        </w:tc>
+        <w:tc>
+          <w:tcPr>
+            <w:tcW w:w="2970" w:type="dxa"/>
+          </w:tcPr>
+          <w:p>
+            <w:pPr>
+              <w:pStyle w:val="ListParagraph"/>
+              <w:numPr>
+                <w:ilvl w:val="0"/>
+                <w:numId w:val="3"/>
+              </w:numPr>
+              <w:rPr>
+                <w:sz w:val="16"/>
+              </w:rPr>
+            </w:pPr>
+            <w:r>
+              <w:rPr>
+                <w:sz w:val="16"/>
+              </w:rPr>
+              <w:t>Write scoring system</w:t>
+            </w:r>
+          </w:p>
+          <w:p>
+            <w:pPr>
+              <w:pStyle w:val="ListParagraph"/>
+              <w:numPr>
+                <w:ilvl w:val="0"/>
+                <w:numId w:val="3"/>
+              </w:numPr>
+              <w:rPr>
+                <w:sz w:val="16"/>
+              </w:rPr>
+            </w:pPr>
+            <w:r>
+              <w:rPr>
+                <w:sz w:val="16"/>
+              </w:rPr>
+              <w:t>Get menu graphics working better</w:t>
+            </w:r>
           </w:p>
         </w:tc>
       </w:tr>
       <w:tr>
         <w:tc>
           <w:tcPr>
-            <w:tcW w:w="3055" w:type="dxa"/>
-          </w:tcPr>
-          <w:p/>
+            <w:tcW w:w="3235" w:type="dxa"/>
+          </w:tcPr>
+          <w:p>
+            <w:r>
+              <w:t>Tue Jan 6 09:03:19 2015 -0500</w:t>
+            </w:r>
+          </w:p>
         </w:tc>
         <w:tc>
           <w:tcPr>
             <w:tcW w:w="1260" w:type="dxa"/>
           </w:tcPr>
-          <w:p/>
-        </w:tc>
-        <w:tc>
-          <w:tcPr>
-            <w:tcW w:w="3240" w:type="dxa"/>
-          </w:tcPr>
-          <w:p>
-            <w:pPr>
-              <w:rPr>
-                <w:sz w:val="16"/>
-              </w:rPr>
-            </w:pPr>
-          </w:p>
-        </w:tc>
-        <w:tc>
-          <w:tcPr>
-            <w:tcW w:w="3240" w:type="dxa"/>
-          </w:tcPr>
-          <w:p>
-            <w:pPr>
-              <w:rPr>
-                <w:sz w:val="16"/>
-              </w:rPr>
-            </w:pPr>
+          <w:p>
+            <w:r>
+              <w:t>1.25h</w:t>
+            </w:r>
+          </w:p>
+        </w:tc>
+        <w:tc>
+          <w:tcPr>
+            <w:tcW w:w="3330" w:type="dxa"/>
+          </w:tcPr>
+          <w:p>
+            <w:pPr>
+              <w:pStyle w:val="ListParagraph"/>
+              <w:numPr>
+                <w:ilvl w:val="0"/>
+                <w:numId w:val="4"/>
+              </w:numPr>
+              <w:rPr>
+                <w:sz w:val="16"/>
+              </w:rPr>
+            </w:pPr>
+            <w:r>
+              <w:rPr>
+                <w:sz w:val="16"/>
+              </w:rPr>
+              <w:t>Correct circle physics</w:t>
+            </w:r>
+          </w:p>
+          <w:p>
+            <w:pPr>
+              <w:pStyle w:val="ListParagraph"/>
+              <w:numPr>
+                <w:ilvl w:val="0"/>
+                <w:numId w:val="4"/>
+              </w:numPr>
+              <w:rPr>
+                <w:sz w:val="16"/>
+              </w:rPr>
+            </w:pPr>
+            <w:r>
+              <w:rPr>
+                <w:sz w:val="16"/>
+              </w:rPr>
+              <w:t>Fix entity creation code</w:t>
+            </w:r>
+          </w:p>
+          <w:p>
+            <w:pPr>
+              <w:pStyle w:val="ListParagraph"/>
+              <w:numPr>
+                <w:ilvl w:val="0"/>
+                <w:numId w:val="4"/>
+              </w:numPr>
+              <w:rPr>
+                <w:sz w:val="16"/>
+              </w:rPr>
+            </w:pPr>
+            <w:r>
+              <w:rPr>
+                <w:sz w:val="16"/>
+              </w:rPr>
+              <w:t>Fix implementation of gravity</w:t>
+            </w:r>
+          </w:p>
+          <w:p>
+            <w:pPr>
+              <w:pStyle w:val="ListParagraph"/>
+              <w:numPr>
+                <w:ilvl w:val="0"/>
+                <w:numId w:val="4"/>
+              </w:numPr>
+              <w:rPr>
+                <w:sz w:val="16"/>
+              </w:rPr>
+            </w:pPr>
+            <w:r>
+              <w:rPr>
+                <w:sz w:val="16"/>
+              </w:rPr>
+              <w:t>Fix drawing of shapes to reflect their actual location</w:t>
+            </w:r>
+          </w:p>
+        </w:tc>
+        <w:tc>
+          <w:tcPr>
+            <w:tcW w:w="2970" w:type="dxa"/>
+          </w:tcPr>
+          <w:p>
+            <w:pPr>
+              <w:pStyle w:val="ListParagraph"/>
+              <w:numPr>
+                <w:ilvl w:val="0"/>
+                <w:numId w:val="4"/>
+              </w:numPr>
+              <w:rPr>
+                <w:sz w:val="16"/>
+              </w:rPr>
+            </w:pPr>
+            <w:r>
+              <w:rPr>
+                <w:sz w:val="16"/>
+              </w:rPr>
+              <w:t>Write scoring system</w:t>
+            </w:r>
+          </w:p>
+          <w:p>
+            <w:pPr>
+              <w:pStyle w:val="ListParagraph"/>
+              <w:numPr>
+                <w:ilvl w:val="0"/>
+                <w:numId w:val="4"/>
+              </w:numPr>
+              <w:rPr>
+                <w:sz w:val="16"/>
+              </w:rPr>
+            </w:pPr>
+            <w:r>
+              <w:rPr>
+                <w:sz w:val="16"/>
+              </w:rPr>
+              <w:t>Implement pause menu</w:t>
+            </w:r>
+          </w:p>
+          <w:p>
+            <w:pPr>
+              <w:pStyle w:val="ListParagraph"/>
+              <w:numPr>
+                <w:ilvl w:val="0"/>
+                <w:numId w:val="4"/>
+              </w:numPr>
+              <w:rPr>
+                <w:sz w:val="16"/>
+              </w:rPr>
+            </w:pPr>
+            <w:r>
+              <w:rPr>
+                <w:sz w:val="16"/>
+              </w:rPr>
+              <w:t>Efficiency tweaks</w:t>
+            </w:r>
           </w:p>
         </w:tc>
       </w:tr>
       <w:tr>
         <w:tc>
           <w:tcPr>
-            <w:tcW w:w="3055" w:type="dxa"/>
-          </w:tcPr>
-          <w:p/>
+            <w:tcW w:w="3235" w:type="dxa"/>
+          </w:tcPr>
+          <w:p>
+            <w:r>
+              <w:t>Wed Jan 7 09:22:14 2015 -0500</w:t>
+            </w:r>
+          </w:p>
         </w:tc>
         <w:tc>
           <w:tcPr>
             <w:tcW w:w="1260" w:type="dxa"/>
           </w:tcPr>
-          <w:p/>
-        </w:tc>
-        <w:tc>
-          <w:tcPr>
-            <w:tcW w:w="3240" w:type="dxa"/>
-          </w:tcPr>
-          <w:p>
-            <w:pPr>
-              <w:rPr>
-                <w:sz w:val="16"/>
-              </w:rPr>
-            </w:pPr>
-          </w:p>
-        </w:tc>
-        <w:tc>
-          <w:tcPr>
-            <w:tcW w:w="3240" w:type="dxa"/>
-          </w:tcPr>
-          <w:p>
-            <w:pPr>
-              <w:rPr>
-                <w:sz w:val="16"/>
-              </w:rPr>
-            </w:pPr>
+          <w:p>
+            <w:r>
+              <w:t>3h</w:t>
+            </w:r>
+          </w:p>
+        </w:tc>
+        <w:tc>
+          <w:tcPr>
+            <w:tcW w:w="3330" w:type="dxa"/>
+          </w:tcPr>
+          <w:p>
+            <w:pPr>
+              <w:pStyle w:val="ListParagraph"/>
+              <w:numPr>
+                <w:ilvl w:val="0"/>
+                <w:numId w:val="4"/>
+              </w:numPr>
+              <w:rPr>
+                <w:sz w:val="16"/>
+              </w:rPr>
+            </w:pPr>
+            <w:r>
+              <w:rPr>
+                <w:sz w:val="16"/>
+              </w:rPr>
+              <w:t>Corrected rectangle physics</w:t>
+            </w:r>
+          </w:p>
+          <w:p>
+            <w:pPr>
+              <w:pStyle w:val="ListParagraph"/>
+              <w:numPr>
+                <w:ilvl w:val="0"/>
+                <w:numId w:val="4"/>
+              </w:numPr>
+              <w:rPr>
+                <w:sz w:val="16"/>
+              </w:rPr>
+            </w:pPr>
+            <w:r>
+              <w:rPr>
+                <w:sz w:val="16"/>
+              </w:rPr>
+              <w:t>Implemented a working but ugly pause menu</w:t>
+            </w:r>
+          </w:p>
+          <w:p>
+            <w:pPr>
+              <w:pStyle w:val="ListParagraph"/>
+              <w:numPr>
+                <w:ilvl w:val="0"/>
+                <w:numId w:val="4"/>
+              </w:numPr>
+              <w:rPr>
+                <w:sz w:val="16"/>
+              </w:rPr>
+            </w:pPr>
+            <w:r>
+              <w:rPr>
+                <w:sz w:val="16"/>
+              </w:rPr>
+              <w:t>Added rectangle with wall collision</w:t>
+            </w:r>
+          </w:p>
+        </w:tc>
+        <w:tc>
+          <w:tcPr>
+            <w:tcW w:w="2970" w:type="dxa"/>
+          </w:tcPr>
+          <w:p>
+            <w:pPr>
+              <w:pStyle w:val="ListParagraph"/>
+              <w:numPr>
+                <w:ilvl w:val="0"/>
+                <w:numId w:val="4"/>
+              </w:numPr>
+              <w:rPr>
+                <w:sz w:val="16"/>
+              </w:rPr>
+            </w:pPr>
+            <w:r>
+              <w:rPr>
+                <w:sz w:val="16"/>
+              </w:rPr>
+              <w:t>Implement better graphics for menu and game</w:t>
+            </w:r>
+          </w:p>
+          <w:p>
+            <w:pPr>
+              <w:pStyle w:val="ListParagraph"/>
+              <w:numPr>
+                <w:ilvl w:val="0"/>
+                <w:numId w:val="4"/>
+              </w:numPr>
+              <w:rPr>
+                <w:sz w:val="16"/>
+              </w:rPr>
+            </w:pPr>
+            <w:r>
+              <w:rPr>
+                <w:sz w:val="16"/>
+              </w:rPr>
+              <w:t>Write scoring system</w:t>
+            </w:r>
           </w:p>
         </w:tc>
       </w:tr>
       <w:tr>
         <w:tc>
           <w:tcPr>
-            <w:tcW w:w="3055" w:type="dxa"/>
-          </w:tcPr>
-          <w:p/>
+            <w:tcW w:w="3235" w:type="dxa"/>
+          </w:tcPr>
+          <w:p>
+            <w:r>
+              <w:t>Thu Jan 8 13:59:19 2015 -0500</w:t>
+            </w:r>
+          </w:p>
         </w:tc>
         <w:tc>
           <w:tcPr>
             <w:tcW w:w="1260" w:type="dxa"/>
           </w:tcPr>
-          <w:p/>
-        </w:tc>
-        <w:tc>
-          <w:tcPr>
-            <w:tcW w:w="3240" w:type="dxa"/>
-          </w:tcPr>
-          <w:p>
-            <w:pPr>
-              <w:rPr>
-                <w:sz w:val="16"/>
-              </w:rPr>
-            </w:pPr>
-          </w:p>
-        </w:tc>
-        <w:tc>
-          <w:tcPr>
-            <w:tcW w:w="3240" w:type="dxa"/>
-          </w:tcPr>
-          <w:p>
-            <w:pPr>
-              <w:rPr>
+          <w:p>
+            <w:r>
+              <w:t>3h</w:t>
+            </w:r>
+          </w:p>
+        </w:tc>
+        <w:tc>
+          <w:tcPr>
+            <w:tcW w:w="3330" w:type="dxa"/>
+          </w:tcPr>
+          <w:p>
+            <w:pPr>
+              <w:pStyle w:val="ListParagraph"/>
+              <w:numPr>
+                <w:ilvl w:val="0"/>
+                <w:numId w:val="4"/>
+              </w:numPr>
+              <w:rPr>
+                <w:sz w:val="16"/>
+              </w:rPr>
+            </w:pPr>
+            <w:r>
+              <w:rPr>
+                <w:sz w:val="16"/>
+              </w:rPr>
+              <w:t>Made rectangles rotatable</w:t>
+            </w:r>
+          </w:p>
+          <w:p>
+            <w:pPr>
+              <w:pStyle w:val="ListParagraph"/>
+              <w:numPr>
+                <w:ilvl w:val="0"/>
+                <w:numId w:val="4"/>
+              </w:numPr>
+              <w:rPr>
+                <w:sz w:val="16"/>
+              </w:rPr>
+            </w:pPr>
+            <w:r>
+              <w:rPr>
+                <w:sz w:val="16"/>
+              </w:rPr>
+              <w:t>Implemented level background color setting</w:t>
+            </w:r>
+          </w:p>
+        </w:tc>
+        <w:tc>
+          <w:tcPr>
+            <w:tcW w:w="2970" w:type="dxa"/>
+          </w:tcPr>
+          <w:p>
+            <w:pPr>
+              <w:pStyle w:val="ListParagraph"/>
+              <w:numPr>
+                <w:ilvl w:val="0"/>
+                <w:numId w:val="4"/>
+              </w:numPr>
+              <w:rPr>
+                <w:sz w:val="16"/>
+              </w:rPr>
+            </w:pPr>
+            <w:r>
+              <w:rPr>
+                <w:sz w:val="16"/>
+              </w:rPr>
+              <w:t>Implement scoring system</w:t>
+            </w:r>
+          </w:p>
+          <w:p>
+            <w:pPr>
+              <w:pStyle w:val="ListParagraph"/>
+              <w:numPr>
+                <w:ilvl w:val="0"/>
+                <w:numId w:val="4"/>
+              </w:numPr>
+              <w:rPr>
+                <w:sz w:val="16"/>
+              </w:rPr>
+            </w:pPr>
+            <w:r>
+              <w:rPr>
+                <w:sz w:val="16"/>
+              </w:rPr>
+              <w:t>Implement better graphics</w:t>
+            </w:r>
+          </w:p>
+          <w:p>
+            <w:pPr>
+              <w:pStyle w:val="ListParagraph"/>
+              <w:numPr>
+                <w:ilvl w:val="0"/>
+                <w:numId w:val="4"/>
+              </w:numPr>
+              <w:rPr>
+                <w:sz w:val="16"/>
+              </w:rPr>
+            </w:pPr>
+            <w:r>
+              <w:rPr>
+                <w:sz w:val="16"/>
+              </w:rPr>
+              <w:t>Fix physics with rotatable rectangles</w:t>
+            </w:r>
+          </w:p>
+          <w:p>
+            <w:pPr>
+              <w:pStyle w:val="ListParagraph"/>
+              <w:numPr>
+                <w:ilvl w:val="0"/>
+                <w:numId w:val="4"/>
+              </w:numPr>
+              <w:rPr>
+                <w:sz w:val="16"/>
+              </w:rPr>
+            </w:pPr>
+            <w:r>
+              <w:rPr>
+                <w:sz w:val="16"/>
+              </w:rPr>
+              <w:t>Add music</w:t>
+            </w:r>
+          </w:p>
+        </w:tc>
+      </w:tr>
+      <w:tr>
+        <w:tc>
+          <w:tcPr>
+            <w:tcW w:w="3235" w:type="dxa"/>
+          </w:tcPr>
+          <w:p>
+            <w:r>
+              <w:t>Fri Jan 9 16:44:50 2015 -0500</w:t>
+            </w:r>
+          </w:p>
+        </w:tc>
+        <w:tc>
+          <w:tcPr>
+            <w:tcW w:w="1260" w:type="dxa"/>
+          </w:tcPr>
+          <w:p>
+            <w:r>
+              <w:t>1.5h</w:t>
+            </w:r>
+          </w:p>
+        </w:tc>
+        <w:tc>
+          <w:tcPr>
+            <w:tcW w:w="3330" w:type="dxa"/>
+          </w:tcPr>
+          <w:p>
+            <w:pPr>
+              <w:pStyle w:val="ListParagraph"/>
+              <w:numPr>
+                <w:ilvl w:val="0"/>
+                <w:numId w:val="4"/>
+              </w:numPr>
+              <w:rPr>
+                <w:sz w:val="16"/>
+              </w:rPr>
+            </w:pPr>
+            <w:r>
+              <w:rPr>
+                <w:sz w:val="16"/>
+              </w:rPr>
+              <w:t>Added music</w:t>
+            </w:r>
+          </w:p>
+          <w:p>
+            <w:pPr>
+              <w:pStyle w:val="ListParagraph"/>
+              <w:numPr>
+                <w:ilvl w:val="0"/>
+                <w:numId w:val="4"/>
+              </w:numPr>
+              <w:rPr>
+                <w:sz w:val="16"/>
+              </w:rPr>
+            </w:pPr>
+            <w:r>
+              <w:rPr>
+                <w:sz w:val="16"/>
+              </w:rPr>
+              <w:t>Added configurable settings</w:t>
+            </w:r>
+          </w:p>
+          <w:p>
+            <w:pPr>
+              <w:pStyle w:val="ListParagraph"/>
+              <w:numPr>
+                <w:ilvl w:val="0"/>
+                <w:numId w:val="4"/>
+              </w:numPr>
+              <w:rPr>
+                <w:sz w:val="16"/>
+              </w:rPr>
+            </w:pPr>
+            <w:r>
+              <w:rPr>
+                <w:sz w:val="16"/>
+              </w:rPr>
+              <w:t xml:space="preserve">Added menu “listeners”  to reduce code in </w:t>
+            </w:r>
+            <w:proofErr w:type="spellStart"/>
+            <w:r>
+              <w:rPr>
+                <w:sz w:val="16"/>
+              </w:rPr>
+              <w:t>keyPressed</w:t>
+            </w:r>
+            <w:proofErr w:type="spellEnd"/>
+            <w:r>
+              <w:rPr>
+                <w:sz w:val="16"/>
+              </w:rPr>
+              <w:t>()</w:t>
+            </w:r>
+          </w:p>
+        </w:tc>
+        <w:tc>
+          <w:tcPr>
+            <w:tcW w:w="2970" w:type="dxa"/>
+          </w:tcPr>
+          <w:p>
+            <w:pPr>
+              <w:pStyle w:val="ListParagraph"/>
+              <w:numPr>
+                <w:ilvl w:val="0"/>
+                <w:numId w:val="4"/>
+              </w:numPr>
+              <w:rPr>
+                <w:sz w:val="16"/>
+              </w:rPr>
+            </w:pPr>
+            <w:r>
+              <w:rPr>
+                <w:sz w:val="16"/>
+              </w:rPr>
+              <w:t>Add an icon</w:t>
+            </w:r>
+          </w:p>
+          <w:p>
+            <w:pPr>
+              <w:pStyle w:val="ListParagraph"/>
+              <w:numPr>
+                <w:ilvl w:val="0"/>
+                <w:numId w:val="4"/>
+              </w:numPr>
+              <w:rPr>
+                <w:sz w:val="16"/>
+              </w:rPr>
+            </w:pPr>
+            <w:r>
+              <w:rPr>
+                <w:sz w:val="16"/>
+              </w:rPr>
+              <w:t>Make menus mouse controllable</w:t>
+            </w:r>
+          </w:p>
+        </w:tc>
+      </w:tr>
+      <w:tr>
+        <w:tc>
+          <w:tcPr>
+            <w:tcW w:w="3235" w:type="dxa"/>
+          </w:tcPr>
+          <w:p>
+            <w:r>
+              <w:t>Sat Jan 10 18:50:13 2015 -0500</w:t>
+            </w:r>
+          </w:p>
+        </w:tc>
+        <w:tc>
+          <w:tcPr>
+            <w:tcW w:w="1260" w:type="dxa"/>
+          </w:tcPr>
+          <w:p>
+            <w:r>
+              <w:t>2h</w:t>
+            </w:r>
+          </w:p>
+        </w:tc>
+        <w:tc>
+          <w:tcPr>
+            <w:tcW w:w="3330" w:type="dxa"/>
+          </w:tcPr>
+          <w:p>
+            <w:pPr>
+              <w:pStyle w:val="ListParagraph"/>
+              <w:numPr>
+                <w:ilvl w:val="0"/>
+                <w:numId w:val="4"/>
+              </w:numPr>
+              <w:rPr>
+                <w:sz w:val="16"/>
+              </w:rPr>
+            </w:pPr>
+            <w:r>
+              <w:rPr>
+                <w:sz w:val="16"/>
+              </w:rPr>
+              <w:t xml:space="preserve">Made entity collision and drawing more abstract so that multiple if statements are not required to do tasks, instead </w:t>
+            </w:r>
+            <w:proofErr w:type="spellStart"/>
+            <w:r>
+              <w:rPr>
+                <w:sz w:val="16"/>
+              </w:rPr>
+              <w:t>entity.doTask</w:t>
+            </w:r>
+            <w:proofErr w:type="spellEnd"/>
+            <w:r>
+              <w:rPr>
+                <w:sz w:val="16"/>
+              </w:rPr>
+              <w:t>() can just be called, and each entity handles them individually</w:t>
+            </w:r>
+          </w:p>
+        </w:tc>
+        <w:tc>
+          <w:tcPr>
+            <w:tcW w:w="2970" w:type="dxa"/>
+          </w:tcPr>
+          <w:p>
+            <w:pPr>
+              <w:pStyle w:val="ListParagraph"/>
+              <w:numPr>
+                <w:ilvl w:val="0"/>
+                <w:numId w:val="4"/>
+              </w:numPr>
+              <w:rPr>
+                <w:sz w:val="16"/>
+              </w:rPr>
+            </w:pPr>
+            <w:r>
+              <w:rPr>
+                <w:sz w:val="16"/>
+              </w:rPr>
+              <w:t>Add an icon</w:t>
+            </w:r>
+          </w:p>
+          <w:p>
+            <w:pPr>
+              <w:pStyle w:val="ListParagraph"/>
+              <w:numPr>
+                <w:ilvl w:val="0"/>
+                <w:numId w:val="4"/>
+              </w:numPr>
+              <w:rPr>
+                <w:sz w:val="16"/>
+              </w:rPr>
+            </w:pPr>
+            <w:r>
+              <w:rPr>
+                <w:sz w:val="16"/>
+              </w:rPr>
+              <w:t>Make menus mouse controllable</w:t>
+            </w:r>
+          </w:p>
+        </w:tc>
+      </w:tr>
+      <w:tr>
+        <w:tc>
+          <w:tcPr>
+            <w:tcW w:w="3235" w:type="dxa"/>
+          </w:tcPr>
+          <w:p>
+            <w:r>
+              <w:t>Mon Jan 12 09:03:48 2015 -0500</w:t>
+            </w:r>
+          </w:p>
+        </w:tc>
+        <w:tc>
+          <w:tcPr>
+            <w:tcW w:w="1260" w:type="dxa"/>
+          </w:tcPr>
+          <w:p>
+            <w:r>
+              <w:t>3h</w:t>
+            </w:r>
+          </w:p>
+        </w:tc>
+        <w:tc>
+          <w:tcPr>
+            <w:tcW w:w="3330" w:type="dxa"/>
+          </w:tcPr>
+          <w:p>
+            <w:pPr>
+              <w:pStyle w:val="ListParagraph"/>
+              <w:numPr>
+                <w:ilvl w:val="0"/>
+                <w:numId w:val="4"/>
+              </w:numPr>
+              <w:rPr>
+                <w:sz w:val="16"/>
+              </w:rPr>
+            </w:pPr>
+            <w:r>
+              <w:rPr>
+                <w:sz w:val="16"/>
+              </w:rPr>
+              <w:t>Added an icon</w:t>
+            </w:r>
+          </w:p>
+          <w:p>
+            <w:pPr>
+              <w:pStyle w:val="ListParagraph"/>
+              <w:numPr>
+                <w:ilvl w:val="0"/>
+                <w:numId w:val="4"/>
+              </w:numPr>
+              <w:rPr>
+                <w:sz w:val="16"/>
+              </w:rPr>
+            </w:pPr>
+            <w:r>
+              <w:rPr>
+                <w:sz w:val="16"/>
+              </w:rPr>
+              <w:t>Fixed menu design</w:t>
+            </w:r>
+          </w:p>
+          <w:p>
+            <w:pPr>
+              <w:pStyle w:val="ListParagraph"/>
+              <w:numPr>
+                <w:ilvl w:val="0"/>
+                <w:numId w:val="4"/>
+              </w:numPr>
+              <w:rPr>
+                <w:sz w:val="16"/>
+              </w:rPr>
+            </w:pPr>
+            <w:r>
+              <w:rPr>
+                <w:sz w:val="16"/>
+              </w:rPr>
+              <w:t>Fixed some minor physics bugs</w:t>
+            </w:r>
+          </w:p>
+          <w:p>
+            <w:pPr>
+              <w:pStyle w:val="ListParagraph"/>
+              <w:numPr>
+                <w:ilvl w:val="0"/>
+                <w:numId w:val="4"/>
+              </w:numPr>
+              <w:rPr>
+                <w:sz w:val="16"/>
+              </w:rPr>
+            </w:pPr>
+            <w:r>
+              <w:rPr>
+                <w:sz w:val="16"/>
+              </w:rPr>
+              <w:t>Improved rectangle collision with wall angle collision</w:t>
+            </w:r>
+          </w:p>
+          <w:p>
+            <w:pPr>
+              <w:pStyle w:val="ListParagraph"/>
+              <w:numPr>
+                <w:ilvl w:val="0"/>
+                <w:numId w:val="4"/>
+              </w:numPr>
+              <w:rPr>
+                <w:sz w:val="16"/>
+              </w:rPr>
+            </w:pPr>
+            <w:r>
+              <w:rPr>
+                <w:sz w:val="16"/>
+              </w:rPr>
+              <w:t>Added an image for the actual trebuchet</w:t>
+            </w:r>
+          </w:p>
+        </w:tc>
+        <w:tc>
+          <w:tcPr>
+            <w:tcW w:w="2970" w:type="dxa"/>
+          </w:tcPr>
+          <w:p>
+            <w:pPr>
+              <w:pStyle w:val="ListParagraph"/>
+              <w:numPr>
+                <w:ilvl w:val="0"/>
+                <w:numId w:val="4"/>
+              </w:numPr>
+              <w:rPr>
+                <w:sz w:val="16"/>
+              </w:rPr>
+            </w:pPr>
+            <w:r>
+              <w:rPr>
+                <w:sz w:val="16"/>
+              </w:rPr>
+              <w:t>Make trebuchet image scale properly</w:t>
+            </w:r>
+          </w:p>
+          <w:p>
+            <w:pPr>
+              <w:pStyle w:val="ListParagraph"/>
+              <w:numPr>
+                <w:ilvl w:val="0"/>
+                <w:numId w:val="4"/>
+              </w:numPr>
+              <w:rPr>
+                <w:sz w:val="16"/>
+              </w:rPr>
+            </w:pPr>
+            <w:r>
+              <w:rPr>
+                <w:sz w:val="16"/>
+              </w:rPr>
+              <w:t>Implement rectangle to rectangle collision</w:t>
+            </w:r>
+          </w:p>
+        </w:tc>
+      </w:tr>
+      <w:tr>
+        <w:tc>
+          <w:tcPr>
+            <w:tcW w:w="3235" w:type="dxa"/>
+          </w:tcPr>
+          <w:p>
+            <w:r>
+              <w:t>Tue Jan 13 09:31:04 2015 -0500</w:t>
+            </w:r>
+          </w:p>
+        </w:tc>
+        <w:tc>
+          <w:tcPr>
+            <w:tcW w:w="1260" w:type="dxa"/>
+          </w:tcPr>
+          <w:p>
+            <w:r>
+              <w:t>1.25h</w:t>
+            </w:r>
+          </w:p>
+        </w:tc>
+        <w:tc>
+          <w:tcPr>
+            <w:tcW w:w="3330" w:type="dxa"/>
+          </w:tcPr>
+          <w:p>
+            <w:pPr>
+              <w:pStyle w:val="ListParagraph"/>
+              <w:numPr>
+                <w:ilvl w:val="0"/>
+                <w:numId w:val="4"/>
+              </w:numPr>
+              <w:rPr>
+                <w:sz w:val="16"/>
+              </w:rPr>
+            </w:pPr>
+            <w:r>
+              <w:rPr>
+                <w:sz w:val="16"/>
+              </w:rPr>
+              <w:t>Scale trebuchet graphic</w:t>
+            </w:r>
+          </w:p>
+          <w:p>
+            <w:pPr>
+              <w:pStyle w:val="ListParagraph"/>
+              <w:numPr>
+                <w:ilvl w:val="0"/>
+                <w:numId w:val="4"/>
+              </w:numPr>
+              <w:rPr>
+                <w:sz w:val="16"/>
+              </w:rPr>
+            </w:pPr>
+            <w:r>
+              <w:rPr>
+                <w:sz w:val="16"/>
+              </w:rPr>
+              <w:t>Added rectangle to rectangle collision detection</w:t>
+            </w:r>
+          </w:p>
+          <w:p>
+            <w:pPr>
+              <w:pStyle w:val="ListParagraph"/>
+              <w:numPr>
+                <w:ilvl w:val="0"/>
+                <w:numId w:val="4"/>
+              </w:numPr>
+              <w:rPr>
+                <w:sz w:val="16"/>
+              </w:rPr>
+            </w:pPr>
+            <w:r>
+              <w:rPr>
+                <w:sz w:val="16"/>
+              </w:rPr>
+              <w:t xml:space="preserve">Removed the useless </w:t>
+            </w:r>
+            <w:proofErr w:type="spellStart"/>
+            <w:r>
+              <w:rPr>
+                <w:sz w:val="16"/>
+              </w:rPr>
+              <w:t>EntityType</w:t>
+            </w:r>
+            <w:proofErr w:type="spellEnd"/>
+            <w:r>
+              <w:rPr>
+                <w:sz w:val="16"/>
+              </w:rPr>
+              <w:t xml:space="preserve"> class which was deprecated due to not being used in any classes at all</w:t>
+            </w:r>
+          </w:p>
+        </w:tc>
+        <w:tc>
+          <w:tcPr>
+            <w:tcW w:w="2970" w:type="dxa"/>
+          </w:tcPr>
+          <w:p>
+            <w:pPr>
+              <w:pStyle w:val="ListParagraph"/>
+              <w:numPr>
+                <w:ilvl w:val="0"/>
+                <w:numId w:val="4"/>
+              </w:numPr>
+              <w:rPr>
+                <w:sz w:val="16"/>
+              </w:rPr>
+            </w:pPr>
+            <w:r>
+              <w:rPr>
+                <w:sz w:val="16"/>
+              </w:rPr>
+              <w:t>Optimize physics and remove redundant checks</w:t>
+            </w:r>
+          </w:p>
+        </w:tc>
+      </w:tr>
+      <w:tr>
+        <w:tc>
+          <w:tcPr>
+            <w:tcW w:w="3235" w:type="dxa"/>
+          </w:tcPr>
+          <w:p>
+            <w:r>
+              <w:lastRenderedPageBreak/>
+              <w:t>Wed Jan 14 10:07:53 2015 -0500</w:t>
+            </w:r>
+          </w:p>
+        </w:tc>
+        <w:tc>
+          <w:tcPr>
+            <w:tcW w:w="1260" w:type="dxa"/>
+          </w:tcPr>
+          <w:p>
+            <w:r>
+              <w:t>5h</w:t>
+            </w:r>
+          </w:p>
+        </w:tc>
+        <w:tc>
+          <w:tcPr>
+            <w:tcW w:w="3330" w:type="dxa"/>
+          </w:tcPr>
+          <w:p>
+            <w:pPr>
+              <w:pStyle w:val="ListParagraph"/>
+              <w:numPr>
+                <w:ilvl w:val="0"/>
+                <w:numId w:val="4"/>
+              </w:numPr>
+              <w:rPr>
+                <w:sz w:val="16"/>
+              </w:rPr>
+            </w:pPr>
+            <w:r>
+              <w:rPr>
+                <w:sz w:val="16"/>
+              </w:rPr>
+              <w:t>Completely removed rectangle physics, except with projectiles, since they are difficult to implement</w:t>
+            </w:r>
+          </w:p>
+          <w:p>
+            <w:pPr>
+              <w:pStyle w:val="ListParagraph"/>
+              <w:numPr>
+                <w:ilvl w:val="0"/>
+                <w:numId w:val="4"/>
+              </w:numPr>
+              <w:rPr>
+                <w:sz w:val="16"/>
+              </w:rPr>
+            </w:pPr>
+            <w:r>
+              <w:rPr>
+                <w:sz w:val="16"/>
+              </w:rPr>
+              <w:t>Made physics checking and resolving completely abstract</w:t>
+            </w:r>
+          </w:p>
+          <w:p>
+            <w:pPr>
+              <w:pStyle w:val="ListParagraph"/>
+              <w:numPr>
+                <w:ilvl w:val="0"/>
+                <w:numId w:val="4"/>
+              </w:numPr>
+              <w:rPr>
+                <w:sz w:val="16"/>
+              </w:rPr>
+            </w:pPr>
+            <w:r>
+              <w:rPr>
+                <w:sz w:val="16"/>
+              </w:rPr>
+              <w:t>Added AABB to Circle collision detection</w:t>
+            </w:r>
+          </w:p>
+          <w:p>
+            <w:pPr>
+              <w:pStyle w:val="ListParagraph"/>
+              <w:numPr>
+                <w:ilvl w:val="0"/>
+                <w:numId w:val="4"/>
+              </w:numPr>
+              <w:rPr>
+                <w:sz w:val="16"/>
+              </w:rPr>
+            </w:pPr>
+            <w:r>
+              <w:rPr>
+                <w:sz w:val="16"/>
+              </w:rPr>
+              <w:t>Added more collision possibilities to test for</w:t>
+            </w:r>
+          </w:p>
+          <w:p>
+            <w:pPr>
+              <w:pStyle w:val="ListParagraph"/>
+              <w:numPr>
+                <w:ilvl w:val="0"/>
+                <w:numId w:val="4"/>
+              </w:numPr>
+              <w:rPr>
+                <w:sz w:val="16"/>
+              </w:rPr>
+            </w:pPr>
+            <w:r>
+              <w:rPr>
+                <w:sz w:val="16"/>
+              </w:rPr>
+              <w:t>Removed extra classes which were empty</w:t>
+            </w:r>
+          </w:p>
+          <w:p>
+            <w:pPr>
+              <w:pStyle w:val="ListParagraph"/>
+              <w:numPr>
+                <w:ilvl w:val="0"/>
+                <w:numId w:val="4"/>
+              </w:numPr>
+              <w:rPr>
+                <w:sz w:val="16"/>
+              </w:rPr>
+            </w:pPr>
+            <w:r>
+              <w:rPr>
+                <w:sz w:val="16"/>
+              </w:rPr>
+              <w:t>Removed some debug code</w:t>
+            </w:r>
+          </w:p>
+          <w:p>
+            <w:pPr>
+              <w:pStyle w:val="ListParagraph"/>
+              <w:numPr>
+                <w:ilvl w:val="0"/>
+                <w:numId w:val="4"/>
+              </w:numPr>
+              <w:rPr>
+                <w:sz w:val="16"/>
+              </w:rPr>
+            </w:pPr>
+            <w:r>
+              <w:rPr>
+                <w:sz w:val="16"/>
+              </w:rPr>
+              <w:t xml:space="preserve">Moved AABB collision detection to the </w:t>
+            </w:r>
+            <w:proofErr w:type="spellStart"/>
+            <w:r>
+              <w:rPr>
+                <w:sz w:val="16"/>
+              </w:rPr>
+              <w:t>MathOperations</w:t>
+            </w:r>
+            <w:proofErr w:type="spellEnd"/>
+            <w:r>
+              <w:rPr>
+                <w:sz w:val="16"/>
+              </w:rPr>
+              <w:t xml:space="preserve"> class to make it more accessible</w:t>
+            </w:r>
+          </w:p>
+          <w:p>
+            <w:pPr>
+              <w:pStyle w:val="ListParagraph"/>
+              <w:numPr>
+                <w:ilvl w:val="0"/>
+                <w:numId w:val="4"/>
+              </w:numPr>
+              <w:rPr>
+                <w:sz w:val="16"/>
+              </w:rPr>
+            </w:pPr>
+            <w:r>
+              <w:rPr>
+                <w:sz w:val="16"/>
+              </w:rPr>
+              <w:t>Wrote documentation</w:t>
+            </w:r>
+          </w:p>
+          <w:p>
+            <w:pPr>
+              <w:pStyle w:val="ListParagraph"/>
+              <w:numPr>
+                <w:ilvl w:val="0"/>
+                <w:numId w:val="4"/>
+              </w:numPr>
+              <w:rPr>
+                <w:sz w:val="16"/>
+              </w:rPr>
+            </w:pPr>
+            <w:r>
+              <w:rPr>
+                <w:sz w:val="16"/>
+              </w:rPr>
+              <w:t>Added an abstract method in Entity to get all points in the entity</w:t>
+            </w:r>
+          </w:p>
+        </w:tc>
+        <w:tc>
+          <w:tcPr>
+            <w:tcW w:w="2970" w:type="dxa"/>
+          </w:tcPr>
+          <w:p>
+            <w:pPr>
+              <w:pStyle w:val="ListParagraph"/>
+              <w:numPr>
+                <w:ilvl w:val="0"/>
+                <w:numId w:val="4"/>
+              </w:numPr>
+              <w:rPr>
+                <w:sz w:val="16"/>
+              </w:rPr>
+            </w:pPr>
+            <w:r>
+              <w:rPr>
+                <w:sz w:val="16"/>
+              </w:rPr>
+              <w:t>Add targets to hit</w:t>
+            </w:r>
+          </w:p>
+          <w:p>
+            <w:pPr>
+              <w:pStyle w:val="ListParagraph"/>
+              <w:numPr>
+                <w:ilvl w:val="0"/>
+                <w:numId w:val="4"/>
+              </w:numPr>
+              <w:rPr>
+                <w:sz w:val="16"/>
+              </w:rPr>
+            </w:pPr>
+            <w:r>
+              <w:rPr>
+                <w:sz w:val="16"/>
+              </w:rPr>
+              <w:t>Add AABB physics</w:t>
+            </w:r>
+          </w:p>
+          <w:p>
+            <w:pPr>
+              <w:pStyle w:val="ListParagraph"/>
+              <w:numPr>
+                <w:ilvl w:val="0"/>
+                <w:numId w:val="4"/>
+              </w:numPr>
+              <w:rPr>
+                <w:sz w:val="16"/>
+              </w:rPr>
+            </w:pPr>
+            <w:r>
+              <w:rPr>
+                <w:sz w:val="16"/>
+              </w:rPr>
+              <w:t>Improve level loading redundancy</w:t>
+            </w:r>
+          </w:p>
+        </w:tc>
+      </w:tr>
+      <w:tr>
+        <w:tc>
+          <w:tcPr>
+            <w:tcW w:w="3235" w:type="dxa"/>
+          </w:tcPr>
+          <w:p>
+            <w:r>
+              <w:t>Thu Jan 15 10:10:06 2015 -0500</w:t>
+            </w:r>
+          </w:p>
+        </w:tc>
+        <w:tc>
+          <w:tcPr>
+            <w:tcW w:w="1260" w:type="dxa"/>
+          </w:tcPr>
+          <w:p>
+            <w:r>
+              <w:t>1.25h</w:t>
+            </w:r>
+          </w:p>
+        </w:tc>
+        <w:tc>
+          <w:tcPr>
+            <w:tcW w:w="3330" w:type="dxa"/>
+          </w:tcPr>
+          <w:p>
+            <w:pPr>
+              <w:pStyle w:val="ListParagraph"/>
+              <w:numPr>
+                <w:ilvl w:val="0"/>
+                <w:numId w:val="4"/>
+              </w:numPr>
+              <w:rPr>
+                <w:sz w:val="16"/>
+              </w:rPr>
+            </w:pPr>
+            <w:r>
+              <w:rPr>
+                <w:sz w:val="16"/>
+              </w:rPr>
+              <w:t>Improved level loading to use methods and not redundant</w:t>
+            </w:r>
+          </w:p>
+          <w:p>
+            <w:pPr>
+              <w:pStyle w:val="ListParagraph"/>
+              <w:numPr>
+                <w:ilvl w:val="0"/>
+                <w:numId w:val="4"/>
+              </w:numPr>
+              <w:rPr>
+                <w:sz w:val="16"/>
+              </w:rPr>
+            </w:pPr>
+            <w:r>
+              <w:rPr>
+                <w:sz w:val="16"/>
+              </w:rPr>
+              <w:t>Improved debug logging</w:t>
+            </w:r>
+          </w:p>
+        </w:tc>
+        <w:tc>
+          <w:tcPr>
+            <w:tcW w:w="2970" w:type="dxa"/>
+          </w:tcPr>
+          <w:p>
+            <w:pPr>
+              <w:pStyle w:val="ListParagraph"/>
+              <w:numPr>
+                <w:ilvl w:val="0"/>
+                <w:numId w:val="4"/>
+              </w:numPr>
+              <w:rPr>
+                <w:sz w:val="16"/>
+              </w:rPr>
+            </w:pPr>
+            <w:r>
+              <w:rPr>
+                <w:sz w:val="16"/>
+              </w:rPr>
+              <w:t>Add some levels</w:t>
+            </w:r>
+          </w:p>
+          <w:p>
+            <w:pPr>
+              <w:pStyle w:val="ListParagraph"/>
+              <w:numPr>
+                <w:ilvl w:val="0"/>
+                <w:numId w:val="4"/>
+              </w:numPr>
+              <w:rPr>
+                <w:sz w:val="16"/>
+              </w:rPr>
+            </w:pPr>
+            <w:r>
+              <w:rPr>
+                <w:sz w:val="16"/>
+              </w:rPr>
+              <w:t>Add projectiles</w:t>
+            </w:r>
+          </w:p>
+        </w:tc>
+      </w:tr>
+      <w:tr>
+        <w:tc>
+          <w:tcPr>
+            <w:tcW w:w="3235" w:type="dxa"/>
+          </w:tcPr>
+          <w:p>
+            <w:r>
+              <w:t>Fri Jan 16 08:54:51 2015 -0500</w:t>
+            </w:r>
+          </w:p>
+        </w:tc>
+        <w:tc>
+          <w:tcPr>
+            <w:tcW w:w="1260" w:type="dxa"/>
+          </w:tcPr>
+          <w:p>
+            <w:r>
+              <w:t>1.25h</w:t>
+            </w:r>
+          </w:p>
+        </w:tc>
+        <w:tc>
+          <w:tcPr>
+            <w:tcW w:w="3330" w:type="dxa"/>
+          </w:tcPr>
+          <w:p>
+            <w:pPr>
+              <w:pStyle w:val="ListParagraph"/>
+              <w:numPr>
+                <w:ilvl w:val="0"/>
+                <w:numId w:val="4"/>
+              </w:numPr>
+              <w:rPr>
+                <w:sz w:val="16"/>
+              </w:rPr>
+            </w:pPr>
+            <w:r>
+              <w:rPr>
+                <w:sz w:val="16"/>
+              </w:rPr>
+              <w:t xml:space="preserve">Rename entity classes and Vector so they don’t conflict with </w:t>
+            </w:r>
+            <w:proofErr w:type="spellStart"/>
+            <w:r>
+              <w:rPr>
+                <w:sz w:val="16"/>
+              </w:rPr>
+              <w:t>java.awt.geom</w:t>
+            </w:r>
+            <w:proofErr w:type="spellEnd"/>
+          </w:p>
+          <w:p>
+            <w:pPr>
+              <w:pStyle w:val="ListParagraph"/>
+              <w:numPr>
+                <w:ilvl w:val="0"/>
+                <w:numId w:val="4"/>
+              </w:numPr>
+              <w:rPr>
+                <w:sz w:val="16"/>
+              </w:rPr>
+            </w:pPr>
+            <w:r>
+              <w:rPr>
+                <w:sz w:val="16"/>
+              </w:rPr>
+              <w:t>Added more levels</w:t>
+            </w:r>
+          </w:p>
+          <w:p>
+            <w:pPr>
+              <w:pStyle w:val="ListParagraph"/>
+              <w:numPr>
+                <w:ilvl w:val="0"/>
+                <w:numId w:val="4"/>
+              </w:numPr>
+              <w:rPr>
+                <w:sz w:val="16"/>
+              </w:rPr>
+            </w:pPr>
+            <w:r>
+              <w:rPr>
+                <w:sz w:val="16"/>
+              </w:rPr>
+              <w:t>Added projectiles instead of firing circles</w:t>
+            </w:r>
+          </w:p>
+        </w:tc>
+        <w:tc>
+          <w:tcPr>
+            <w:tcW w:w="2970" w:type="dxa"/>
+          </w:tcPr>
+          <w:p>
+            <w:pPr>
+              <w:pStyle w:val="ListParagraph"/>
+              <w:numPr>
+                <w:ilvl w:val="0"/>
+                <w:numId w:val="4"/>
+              </w:numPr>
+              <w:rPr>
+                <w:sz w:val="16"/>
+              </w:rPr>
+            </w:pPr>
+            <w:r>
+              <w:rPr>
+                <w:sz w:val="16"/>
+              </w:rPr>
+              <w:t>Make menus clickable</w:t>
+            </w:r>
+          </w:p>
+          <w:p>
+            <w:pPr>
+              <w:pStyle w:val="ListParagraph"/>
+              <w:numPr>
+                <w:ilvl w:val="0"/>
+                <w:numId w:val="4"/>
+              </w:numPr>
+              <w:rPr>
+                <w:sz w:val="16"/>
+              </w:rPr>
+            </w:pPr>
+            <w:r>
+              <w:rPr>
+                <w:sz w:val="16"/>
+              </w:rPr>
+              <w:t>Finalize rectangle physics</w:t>
+            </w:r>
+          </w:p>
+        </w:tc>
+      </w:tr>
+      <w:tr>
+        <w:tc>
+          <w:tcPr>
+            <w:tcW w:w="3235" w:type="dxa"/>
+          </w:tcPr>
+          <w:p>
+            <w:r>
+              <w:t>Sat Jan 17 18:17:40 2015 -0500</w:t>
+            </w:r>
+          </w:p>
+        </w:tc>
+        <w:tc>
+          <w:tcPr>
+            <w:tcW w:w="1260" w:type="dxa"/>
+          </w:tcPr>
+          <w:p>
+            <w:r>
+              <w:t>6h</w:t>
+            </w:r>
+          </w:p>
+        </w:tc>
+        <w:tc>
+          <w:tcPr>
+            <w:tcW w:w="3330" w:type="dxa"/>
+          </w:tcPr>
+          <w:p>
+            <w:pPr>
+              <w:pStyle w:val="ListParagraph"/>
+              <w:numPr>
+                <w:ilvl w:val="0"/>
+                <w:numId w:val="4"/>
+              </w:numPr>
+              <w:rPr>
+                <w:sz w:val="16"/>
+              </w:rPr>
+            </w:pPr>
+            <w:r>
+              <w:rPr>
+                <w:sz w:val="16"/>
+              </w:rPr>
+              <w:t>Finished rectangle physics and squashed many bugs</w:t>
+            </w:r>
+          </w:p>
+          <w:p>
+            <w:pPr>
+              <w:pStyle w:val="ListParagraph"/>
+              <w:numPr>
+                <w:ilvl w:val="0"/>
+                <w:numId w:val="4"/>
+              </w:numPr>
+              <w:rPr>
+                <w:sz w:val="16"/>
+              </w:rPr>
+            </w:pPr>
+            <w:r>
+              <w:rPr>
+                <w:sz w:val="16"/>
+              </w:rPr>
+              <w:t>Completely recoded menus to make them clickable</w:t>
+            </w:r>
+          </w:p>
+          <w:p>
+            <w:pPr>
+              <w:pStyle w:val="ListParagraph"/>
+              <w:numPr>
+                <w:ilvl w:val="0"/>
+                <w:numId w:val="4"/>
+              </w:numPr>
+              <w:rPr>
+                <w:sz w:val="16"/>
+              </w:rPr>
+            </w:pPr>
+            <w:r>
+              <w:rPr>
+                <w:sz w:val="16"/>
+              </w:rPr>
+              <w:t xml:space="preserve">Made </w:t>
+            </w:r>
+            <w:proofErr w:type="spellStart"/>
+            <w:r>
+              <w:rPr>
+                <w:sz w:val="16"/>
+              </w:rPr>
+              <w:t>MenuItemAction</w:t>
+            </w:r>
+            <w:proofErr w:type="spellEnd"/>
+            <w:r>
+              <w:rPr>
+                <w:sz w:val="16"/>
+              </w:rPr>
+              <w:t xml:space="preserve"> interfaces for </w:t>
+            </w:r>
+            <w:proofErr w:type="spellStart"/>
+            <w:r>
+              <w:rPr>
+                <w:sz w:val="16"/>
+              </w:rPr>
+              <w:t>MenuItems</w:t>
+            </w:r>
+            <w:proofErr w:type="spellEnd"/>
+            <w:r>
+              <w:rPr>
+                <w:sz w:val="16"/>
+              </w:rPr>
+              <w:t xml:space="preserve"> to own their own actions instead of menus owning the actions</w:t>
+            </w:r>
+          </w:p>
+        </w:tc>
+        <w:tc>
+          <w:tcPr>
+            <w:tcW w:w="2970" w:type="dxa"/>
+          </w:tcPr>
+          <w:p>
+            <w:pPr>
+              <w:pStyle w:val="ListParagraph"/>
+              <w:numPr>
+                <w:ilvl w:val="0"/>
+                <w:numId w:val="4"/>
+              </w:numPr>
+              <w:rPr>
+                <w:sz w:val="16"/>
+              </w:rPr>
+            </w:pPr>
+            <w:r>
+              <w:rPr>
+                <w:sz w:val="16"/>
+              </w:rPr>
+              <w:t>Add new menu graphics</w:t>
+            </w:r>
+          </w:p>
+          <w:p>
+            <w:pPr>
+              <w:pStyle w:val="ListParagraph"/>
+              <w:numPr>
+                <w:ilvl w:val="0"/>
+                <w:numId w:val="4"/>
+              </w:numPr>
+              <w:rPr>
+                <w:sz w:val="16"/>
+              </w:rPr>
+            </w:pPr>
+            <w:r>
+              <w:rPr>
+                <w:sz w:val="16"/>
+              </w:rPr>
+              <w:t xml:space="preserve">Work on </w:t>
+            </w:r>
+            <w:proofErr w:type="spellStart"/>
+            <w:r>
+              <w:rPr>
+                <w:sz w:val="16"/>
+              </w:rPr>
+              <w:t>highscore</w:t>
+            </w:r>
+            <w:proofErr w:type="spellEnd"/>
+            <w:r>
+              <w:rPr>
+                <w:sz w:val="16"/>
+              </w:rPr>
+              <w:t xml:space="preserve"> system</w:t>
+            </w:r>
+          </w:p>
+        </w:tc>
+      </w:tr>
+      <w:tr>
+        <w:tc>
+          <w:tcPr>
+            <w:tcW w:w="3235" w:type="dxa"/>
+          </w:tcPr>
+          <w:p>
+            <w:r>
+              <w:t>Sun Jan 18 18:13:00 2015 -0500</w:t>
+            </w:r>
+          </w:p>
+        </w:tc>
+        <w:tc>
+          <w:tcPr>
+            <w:tcW w:w="1260" w:type="dxa"/>
+          </w:tcPr>
+          <w:p>
+            <w:r>
+              <w:t>8h</w:t>
+            </w:r>
+          </w:p>
+        </w:tc>
+        <w:tc>
+          <w:tcPr>
+            <w:tcW w:w="3330" w:type="dxa"/>
+          </w:tcPr>
+          <w:p>
+            <w:pPr>
+              <w:pStyle w:val="ListParagraph"/>
+              <w:numPr>
+                <w:ilvl w:val="0"/>
+                <w:numId w:val="4"/>
+              </w:numPr>
+              <w:rPr>
+                <w:sz w:val="16"/>
+              </w:rPr>
+            </w:pPr>
+            <w:r>
+              <w:rPr>
+                <w:sz w:val="16"/>
+              </w:rPr>
+              <w:t>Work on appealing menus</w:t>
+            </w:r>
+          </w:p>
+          <w:p>
+            <w:pPr>
+              <w:pStyle w:val="ListParagraph"/>
+              <w:numPr>
+                <w:ilvl w:val="0"/>
+                <w:numId w:val="4"/>
+              </w:numPr>
+              <w:rPr>
+                <w:sz w:val="16"/>
+              </w:rPr>
+            </w:pPr>
+            <w:r>
+              <w:rPr>
+                <w:sz w:val="16"/>
+              </w:rPr>
+              <w:t>Work on nice images</w:t>
+            </w:r>
+          </w:p>
+          <w:p>
+            <w:pPr>
+              <w:pStyle w:val="ListParagraph"/>
+              <w:numPr>
+                <w:ilvl w:val="0"/>
+                <w:numId w:val="4"/>
+              </w:numPr>
+              <w:rPr>
+                <w:sz w:val="16"/>
+              </w:rPr>
+            </w:pPr>
+            <w:r>
+              <w:rPr>
+                <w:sz w:val="16"/>
+              </w:rPr>
+              <w:t>Work on finalizing level loading system</w:t>
+            </w:r>
+          </w:p>
+          <w:p>
+            <w:pPr>
+              <w:pStyle w:val="ListParagraph"/>
+              <w:numPr>
+                <w:ilvl w:val="0"/>
+                <w:numId w:val="4"/>
+              </w:numPr>
+              <w:rPr>
+                <w:sz w:val="16"/>
+              </w:rPr>
+            </w:pPr>
+            <w:r>
+              <w:rPr>
+                <w:sz w:val="16"/>
+              </w:rPr>
+              <w:t xml:space="preserve">Added </w:t>
+            </w:r>
+            <w:proofErr w:type="spellStart"/>
+            <w:r>
+              <w:rPr>
+                <w:sz w:val="16"/>
+              </w:rPr>
+              <w:t>highscores</w:t>
+            </w:r>
+            <w:proofErr w:type="spellEnd"/>
+            <w:r>
+              <w:rPr>
+                <w:sz w:val="16"/>
+              </w:rPr>
+              <w:t xml:space="preserve"> system</w:t>
+            </w:r>
+          </w:p>
+          <w:p>
+            <w:pPr>
+              <w:pStyle w:val="ListParagraph"/>
+              <w:numPr>
+                <w:ilvl w:val="0"/>
+                <w:numId w:val="4"/>
+              </w:numPr>
+              <w:rPr>
+                <w:sz w:val="16"/>
+              </w:rPr>
+            </w:pPr>
+            <w:r>
+              <w:rPr>
+                <w:sz w:val="16"/>
+              </w:rPr>
+              <w:t>Added scoring system</w:t>
+            </w:r>
+          </w:p>
+          <w:p>
+            <w:pPr>
+              <w:pStyle w:val="ListParagraph"/>
+              <w:numPr>
+                <w:ilvl w:val="0"/>
+                <w:numId w:val="4"/>
+              </w:numPr>
+              <w:rPr>
+                <w:sz w:val="16"/>
+              </w:rPr>
+            </w:pPr>
+            <w:r>
+              <w:rPr>
+                <w:sz w:val="16"/>
+              </w:rPr>
+              <w:t xml:space="preserve">Added realistic </w:t>
+            </w:r>
+            <w:proofErr w:type="spellStart"/>
+            <w:r>
+              <w:rPr>
+                <w:sz w:val="16"/>
+              </w:rPr>
+              <w:t>tileable</w:t>
+            </w:r>
+            <w:proofErr w:type="spellEnd"/>
+            <w:r>
+              <w:rPr>
+                <w:sz w:val="16"/>
+              </w:rPr>
+              <w:t xml:space="preserve"> textures</w:t>
+            </w:r>
+          </w:p>
+          <w:p>
+            <w:pPr>
+              <w:pStyle w:val="ListParagraph"/>
+              <w:numPr>
+                <w:ilvl w:val="0"/>
+                <w:numId w:val="4"/>
+              </w:numPr>
+              <w:rPr>
+                <w:sz w:val="16"/>
+              </w:rPr>
+            </w:pPr>
+            <w:r>
+              <w:rPr>
+                <w:sz w:val="16"/>
+              </w:rPr>
+              <w:t>Added more levels</w:t>
+            </w:r>
+          </w:p>
+          <w:p>
+            <w:pPr>
+              <w:pStyle w:val="ListParagraph"/>
+              <w:numPr>
+                <w:ilvl w:val="0"/>
+                <w:numId w:val="4"/>
+              </w:numPr>
+              <w:rPr>
+                <w:sz w:val="16"/>
+              </w:rPr>
+            </w:pPr>
+            <w:r>
+              <w:rPr>
+                <w:sz w:val="16"/>
+              </w:rPr>
+              <w:t>Added a level editor</w:t>
+            </w:r>
+          </w:p>
+        </w:tc>
+        <w:tc>
+          <w:tcPr>
+            <w:tcW w:w="2970" w:type="dxa"/>
+          </w:tcPr>
+          <w:p>
+            <w:pPr>
+              <w:rPr>
+                <w:sz w:val="16"/>
+              </w:rPr>
+            </w:pPr>
+            <w:r>
+              <w:rPr>
+                <w:sz w:val="16"/>
+              </w:rPr>
+              <w:t>No more goals</w:t>
+            </w:r>
+          </w:p>
+        </w:tc>
+      </w:tr>
+      <w:tr>
+        <w:tc>
+          <w:tcPr>
+            <w:tcW w:w="3235" w:type="dxa"/>
+          </w:tcPr>
+          <w:p>
+            <w:pPr>
+              <w:rPr>
+                <w:b/>
+              </w:rPr>
+            </w:pPr>
+            <w:r>
+              <w:rPr>
+                <w:b/>
+              </w:rPr>
+              <w:t>Total</w:t>
+            </w:r>
+          </w:p>
+        </w:tc>
+        <w:tc>
+          <w:tcPr>
+            <w:tcW w:w="1260" w:type="dxa"/>
+          </w:tcPr>
+          <w:p>
+            <w:pPr>
+              <w:rPr>
+                <w:b/>
+              </w:rPr>
+            </w:pPr>
+            <w:r>
+              <w:rPr>
+                <w:b/>
+              </w:rPr>
+              <w:t>50h</w:t>
+            </w:r>
+          </w:p>
+        </w:tc>
+        <w:tc>
+          <w:tcPr>
+            <w:tcW w:w="3330" w:type="dxa"/>
+          </w:tcPr>
+          <w:p>
+            <w:pPr>
+              <w:rPr>
+                <w:b/>
+                <w:sz w:val="16"/>
+              </w:rPr>
+            </w:pPr>
+            <w:r>
+              <w:rPr>
+                <w:b/>
+                <w:sz w:val="16"/>
+              </w:rPr>
+              <w:t>3,036 code additions and 2,128 code deletions, 52 file changes, and 40 commits</w:t>
+            </w:r>
+          </w:p>
+        </w:tc>
+        <w:tc>
+          <w:tcPr>
+            <w:tcW w:w="2970" w:type="dxa"/>
+          </w:tcPr>
+          <w:p>
+            <w:pPr>
+              <w:rPr>
+                <w:b/>
                 <w:sz w:val="16"/>
               </w:rPr>
             </w:pPr>
@@ -769,8 +2716,335 @@
           <w:szCs w:val="32"/>
         </w:rPr>
       </w:pPr>
+      <w:r>
+        <w:rPr>
+          <w:noProof/>
+          <w:sz w:val="32"/>
+          <w:szCs w:val="32"/>
+        </w:rPr>
+        <w:drawing>
+          <wp:anchor distT="0" distB="0" distL="114300" distR="114300" simplePos="0" relativeHeight="251658240" behindDoc="1" locked="0" layoutInCell="1" allowOverlap="1" wp14:anchorId="2144B705" wp14:editId="642DEC6B">
+            <wp:simplePos x="0" y="0"/>
+            <wp:positionH relativeFrom="margin">
+              <wp:align>left</wp:align>
+            </wp:positionH>
+            <wp:positionV relativeFrom="paragraph">
+              <wp:posOffset>81448</wp:posOffset>
+            </wp:positionV>
+            <wp:extent cx="2889250" cy="3086100"/>
+            <wp:effectExtent l="0" t="0" r="6350" b="0"/>
+            <wp:wrapSquare wrapText="bothSides"/>
+            <wp:docPr id="1" name="Picture 1" descr="C:\Users\Netdex\Downloads\gldp9.png"/>
+            <wp:cNvGraphicFramePr>
+              <a:graphicFrameLocks xmlns:a="http://schemas.openxmlformats.org/drawingml/2006/main" noChangeAspect="1"/>
+            </wp:cNvGraphicFramePr>
+            <a:graphic xmlns:a="http://schemas.openxmlformats.org/drawingml/2006/main">
+              <a:graphicData uri="http://schemas.openxmlformats.org/drawingml/2006/picture">
+                <pic:pic xmlns:pic="http://schemas.openxmlformats.org/drawingml/2006/picture">
+                  <pic:nvPicPr>
+                    <pic:cNvPr id="0" name="Picture 1" descr="C:\Users\Netdex\Downloads\gldp9.png"/>
+                    <pic:cNvPicPr>
+                      <a:picLocks noChangeAspect="1" noChangeArrowheads="1"/>
+                    </pic:cNvPicPr>
+                  </pic:nvPicPr>
+                  <pic:blipFill rotWithShape="1">
+                    <a:blip r:embed="rId7">
+                      <a:extLst>
+                        <a:ext uri="{28A0092B-C50C-407E-A947-70E740481C1C}">
+                          <a14:useLocalDpi xmlns:a14="http://schemas.microsoft.com/office/drawing/2010/main" val="0"/>
+                        </a:ext>
+                      </a:extLst>
+                    </a:blip>
+                    <a:srcRect r="9417" b="3262"/>
+                    <a:stretch/>
+                  </pic:blipFill>
+                  <pic:spPr bwMode="auto">
+                    <a:xfrm>
+                      <a:off x="0" y="0"/>
+                      <a:ext cx="2889250" cy="3086100"/>
+                    </a:xfrm>
+                    <a:prstGeom prst="rect">
+                      <a:avLst/>
+                    </a:prstGeom>
+                    <a:noFill/>
+                    <a:ln>
+                      <a:noFill/>
+                    </a:ln>
+                    <a:extLst>
+                      <a:ext uri="{53640926-AAD7-44D8-BBD7-CCE9431645EC}">
+                        <a14:shadowObscured xmlns:a14="http://schemas.microsoft.com/office/drawing/2010/main"/>
+                      </a:ext>
+                    </a:extLst>
+                  </pic:spPr>
+                </pic:pic>
+              </a:graphicData>
+            </a:graphic>
+            <wp14:sizeRelH relativeFrom="page">
+              <wp14:pctWidth>0</wp14:pctWidth>
+            </wp14:sizeRelH>
+            <wp14:sizeRelV relativeFrom="page">
+              <wp14:pctHeight>0</wp14:pctHeight>
+            </wp14:sizeRelV>
+          </wp:anchor>
+        </w:drawing>
+      </w:r>
+    </w:p>
+    <w:p>
+      <w:pPr>
+        <w:rPr>
+          <w:sz w:val="32"/>
+          <w:szCs w:val="32"/>
+        </w:rPr>
+      </w:pPr>
+    </w:p>
+    <w:p>
+      <w:pPr>
+        <w:rPr>
+          <w:sz w:val="32"/>
+          <w:szCs w:val="32"/>
+        </w:rPr>
+      </w:pPr>
+    </w:p>
+    <w:p>
+      <w:pPr>
+        <w:rPr>
+          <w:sz w:val="32"/>
+          <w:szCs w:val="32"/>
+        </w:rPr>
+      </w:pPr>
+    </w:p>
+    <w:p>
+      <w:pPr>
+        <w:rPr>
+          <w:sz w:val="32"/>
+          <w:szCs w:val="32"/>
+        </w:rPr>
+      </w:pPr>
+    </w:p>
+    <w:p>
+      <w:pPr>
+        <w:rPr>
+          <w:sz w:val="32"/>
+          <w:szCs w:val="32"/>
+        </w:rPr>
+      </w:pPr>
+    </w:p>
+    <w:p>
+      <w:pPr>
+        <w:rPr>
+          <w:sz w:val="32"/>
+          <w:szCs w:val="32"/>
+        </w:rPr>
+      </w:pPr>
+    </w:p>
+    <w:p>
+      <w:pPr>
+        <w:rPr>
+          <w:sz w:val="32"/>
+          <w:szCs w:val="32"/>
+        </w:rPr>
+      </w:pPr>
+    </w:p>
+    <w:p>
+      <w:pPr>
+        <w:ind w:firstLine="720"/>
+        <w:rPr>
+          <w:sz w:val="32"/>
+          <w:szCs w:val="32"/>
+        </w:rPr>
+      </w:pPr>
+    </w:p>
+    <w:p>
+      <w:pPr>
+        <w:rPr>
+          <w:sz w:val="32"/>
+          <w:szCs w:val="32"/>
+        </w:rPr>
+      </w:pPr>
+      <w:bookmarkStart w:id="0" w:name="_GoBack"/>
+      <w:bookmarkEnd w:id="0"/>
+      <w:r>
+        <w:rPr>
+          <w:noProof/>
+          <w:sz w:val="16"/>
+        </w:rPr>
+        <w:lastRenderedPageBreak/>
+        <mc:AlternateContent>
+          <mc:Choice Requires="wps">
+            <w:drawing>
+              <wp:anchor distT="45720" distB="45720" distL="114300" distR="114300" simplePos="0" relativeHeight="251661312" behindDoc="0" locked="0" layoutInCell="1" allowOverlap="1" wp14:anchorId="29011E57" wp14:editId="2AF5C7A6">
+                <wp:simplePos x="0" y="0"/>
+                <wp:positionH relativeFrom="margin">
+                  <wp:align>right</wp:align>
+                </wp:positionH>
+                <wp:positionV relativeFrom="paragraph">
+                  <wp:posOffset>8584122</wp:posOffset>
+                </wp:positionV>
+                <wp:extent cx="2697480" cy="1404620"/>
+                <wp:effectExtent l="0" t="0" r="7620" b="0"/>
+                <wp:wrapSquare wrapText="bothSides"/>
+                <wp:docPr id="217" name="Text Box 2"/>
+                <wp:cNvGraphicFramePr>
+                  <a:graphicFrameLocks xmlns:a="http://schemas.openxmlformats.org/drawingml/2006/main"/>
+                </wp:cNvGraphicFramePr>
+                <a:graphic xmlns:a="http://schemas.openxmlformats.org/drawingml/2006/main">
+                  <a:graphicData uri="http://schemas.microsoft.com/office/word/2010/wordprocessingShape">
+                    <wps:wsp>
+                      <wps:cNvSpPr txBox="1">
+                        <a:spLocks noChangeArrowheads="1"/>
+                      </wps:cNvSpPr>
+                      <wps:spPr bwMode="auto">
+                        <a:xfrm>
+                          <a:off x="0" y="0"/>
+                          <a:ext cx="2697480" cy="1404620"/>
+                        </a:xfrm>
+                        <a:prstGeom prst="rect">
+                          <a:avLst/>
+                        </a:prstGeom>
+                        <a:solidFill>
+                          <a:srgbClr val="FFFFFF"/>
+                        </a:solidFill>
+                        <a:ln w="9525">
+                          <a:noFill/>
+                          <a:miter lim="800000"/>
+                          <a:headEnd/>
+                          <a:tailEnd/>
+                        </a:ln>
+                      </wps:spPr>
+                      <wps:txbx>
+                        <w:txbxContent>
+                          <w:p>
+                            <w:pPr>
+                              <w:rPr>
+                                <w:b/>
+                              </w:rPr>
+                            </w:pPr>
+                            <w:r>
+                              <w:rPr>
+                                <w:b/>
+                              </w:rPr>
+                              <w:t>Trebuchet Demolition v2.0 UML Diagram</w:t>
+                            </w:r>
+                          </w:p>
+                        </w:txbxContent>
+                      </wps:txbx>
+                      <wps:bodyPr rot="0" vert="horz" wrap="square" lIns="91440" tIns="45720" rIns="91440" bIns="45720" anchor="t" anchorCtr="0">
+                        <a:spAutoFit/>
+                      </wps:bodyPr>
+                    </wps:wsp>
+                  </a:graphicData>
+                </a:graphic>
+                <wp14:sizeRelH relativeFrom="margin">
+                  <wp14:pctWidth>0</wp14:pctWidth>
+                </wp14:sizeRelH>
+                <wp14:sizeRelV relativeFrom="margin">
+                  <wp14:pctHeight>0</wp14:pctHeight>
+                </wp14:sizeRelV>
+              </wp:anchor>
+            </w:drawing>
+          </mc:Choice>
+          <mc:Fallback>
+            <w:pict>
+              <v:shapetype w14:anchorId="29011E57" id="_x0000_t202" coordsize="21600,21600" o:spt="202" path="m,l,21600r21600,l21600,xe">
+                <v:stroke joinstyle="miter"/>
+                <v:path gradientshapeok="t" o:connecttype="rect"/>
+              </v:shapetype>
+              <v:shape id="Text Box 2" o:spid="_x0000_s1026" type="#_x0000_t202" style="position:absolute;margin-left:161.2pt;margin-top:675.9pt;width:212.4pt;height:110.6pt;z-index:251661312;visibility:visible;mso-wrap-style:square;mso-width-percent:0;mso-height-percent:0;mso-wrap-distance-left:9pt;mso-wrap-distance-top:3.6pt;mso-wrap-distance-right:9pt;mso-wrap-distance-bottom:3.6pt;mso-position-horizontal:right;mso-position-horizontal-relative:margin;mso-position-vertical:absolute;mso-position-vertical-relative:text;mso-width-percent:0;mso-height-percent:0;mso-width-relative:margin;mso-height-relative:margin;v-text-anchor:top" o:gfxdata="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" stroked="f">
+                <v:textbox style="mso-fit-shape-to-text:t">
+                  <w:txbxContent>
+                    <w:p>
+                      <w:pPr>
+                        <w:rPr>
+                          <w:b/>
+                        </w:rPr>
+                      </w:pPr>
+                      <w:r>
+                        <w:rPr>
+                          <w:b/>
+                        </w:rPr>
+                        <w:t>Trebuchet Demolition v2.0 UML Diagram</w:t>
+                      </w:r>
+                    </w:p>
+                  </w:txbxContent>
+                </v:textbox>
+                <w10:wrap type="square" anchorx="margin"/>
+              </v:shape>
+            </w:pict>
+          </mc:Fallback>
+        </mc:AlternateContent>
+      </w:r>
+      <w:r>
+        <w:rPr>
+          <w:noProof/>
+          <w:sz w:val="32"/>
+          <w:szCs w:val="32"/>
+        </w:rPr>
+        <w:drawing>
+          <wp:anchor distT="0" distB="0" distL="114300" distR="114300" simplePos="0" relativeHeight="251659264" behindDoc="0" locked="0" layoutInCell="1" allowOverlap="1" wp14:anchorId="46DE1BC7" wp14:editId="51DC79B5">
+            <wp:simplePos x="0" y="0"/>
+            <wp:positionH relativeFrom="margin">
+              <wp:align>center</wp:align>
+            </wp:positionH>
+            <wp:positionV relativeFrom="paragraph">
+              <wp:posOffset>0</wp:posOffset>
+            </wp:positionV>
+            <wp:extent cx="6176645" cy="9135110"/>
+            <wp:effectExtent l="0" t="0" r="0" b="8890"/>
+            <wp:wrapSquare wrapText="bothSides"/>
+            <wp:docPr id="2" name="Picture 2" descr="G:\Documents\Work\ICS3U6\workarea\Trebuchet-Demolition\uml.png"/>
+            <wp:cNvGraphicFramePr>
+              <a:graphicFrameLocks xmlns:a="http://schemas.openxmlformats.org/drawingml/2006/main" noChangeAspect="1"/>
+            </wp:cNvGraphicFramePr>
+            <a:graphic xmlns:a="http://schemas.openxmlformats.org/drawingml/2006/main">
+              <a:graphicData uri="http://schemas.openxmlformats.org/drawingml/2006/picture">
+                <pic:pic xmlns:pic="http://schemas.openxmlformats.org/drawingml/2006/picture">
+                  <pic:nvPicPr>
+                    <pic:cNvPr id="0" name="Picture 2" descr="G:\Documents\Work\ICS3U6\workarea\Trebuchet-Demolition\uml.png"/>
+                    <pic:cNvPicPr>
+                      <a:picLocks noChangeAspect="1" noChangeArrowheads="1"/>
+                    </pic:cNvPicPr>
+                  </pic:nvPicPr>
+                  <pic:blipFill>
+                    <a:blip r:embed="rId8" cstate="print">
+                      <a:extLst>
+                        <a:ext uri="{28A0092B-C50C-407E-A947-70E740481C1C}">
+                          <a14:useLocalDpi xmlns:a14="http://schemas.microsoft.com/office/drawing/2010/main" val="0"/>
+                        </a:ext>
+                      </a:extLst>
+                    </a:blip>
+                    <a:srcRect/>
+                    <a:stretch>
+                      <a:fillRect/>
+                    </a:stretch>
+                  </pic:blipFill>
+                  <pic:spPr bwMode="auto">
+                    <a:xfrm>
+                      <a:off x="0" y="0"/>
+                      <a:ext cx="6176645" cy="9135110"/>
+                    </a:xfrm>
+                    <a:prstGeom prst="rect">
+                      <a:avLst/>
+                    </a:prstGeom>
+                    <a:noFill/>
+                    <a:ln>
+                      <a:noFill/>
+                    </a:ln>
+                  </pic:spPr>
+                </pic:pic>
+              </a:graphicData>
+            </a:graphic>
+            <wp14:sizeRelH relativeFrom="page">
+              <wp14:pctWidth>0</wp14:pctWidth>
+            </wp14:sizeRelH>
+            <wp14:sizeRelV relativeFrom="page">
+              <wp14:pctHeight>0</wp14:pctHeight>
+            </wp14:sizeRelV>
+          </wp:anchor>
+        </w:drawing>
+      </w:r>
     </w:p>
     <w:sectPr>
+      <w:footerReference w:type="default" r:id="rId9"/>
       <w:pgSz w:w="12240" w:h="15840"/>
       <w:pgMar w:top="720" w:right="720" w:bottom="720" w:left="720" w:header="720" w:footer="720" w:gutter="0"/>
       <w:cols w:space="720"/>
@@ -780,12 +3054,82 @@
 </w:document>
 </file>
 
+<file path=word/endnotes.xml><?xml version="1.0" encoding="utf-8"?>
+<w:endnotes xmlns:wpc="http://schemas.microsoft.com/office/word/2010/wordprocessingCanvas" xmlns:mc="http://schemas.openxmlformats.org/markup-compatibility/2006" xmlns:o="urn:schemas-microsoft-com:office:office" xmlns:r="http://schemas.openxmlformats.org/officeDocument/2006/relationships" xmlns:m="http://schemas.openxmlformats.org/officeDocument/2006/math" xmlns:v="urn:schemas-microsoft-com:vml" xmlns:wp14="http://schemas.microsoft.com/office/word/2010/wordprocessingDrawing" xmlns:wp="http://schemas.openxmlformats.org/drawingml/2006/wordprocessingDrawing" xmlns:w10="urn:schemas-microsoft-com:office:word" xmlns:w="http://schemas.openxmlformats.org/wordprocessingml/2006/main" xmlns:w14="http://schemas.microsoft.com/office/word/2010/wordml" xmlns:w15="http://schemas.microsoft.com/office/word/2012/wordml" xmlns:wpg="http://schemas.microsoft.com/office/word/2010/wordprocessingGroup" xmlns:wpi="http://schemas.microsoft.com/office/word/2010/wordprocessingInk" xmlns:wne="http://schemas.microsoft.com/office/word/2006/wordml" xmlns:wps="http://schemas.microsoft.com/office/word/2010/wordprocessingShape" mc:Ignorable="w14 w15 wp14">
+  <w:endnote w:type="separator" w:id="-1">
+    <w:p>
+      <w:pPr>
+        <w:spacing w:after="0" w:line="240" w:lineRule="auto"/>
+      </w:pPr>
+      <w:r>
+        <w:separator/>
+      </w:r>
+    </w:p>
+  </w:endnote>
+  <w:endnote w:type="continuationSeparator" w:id="0">
+    <w:p>
+      <w:pPr>
+        <w:spacing w:after="0" w:line="240" w:lineRule="auto"/>
+      </w:pPr>
+      <w:r>
+        <w:continuationSeparator/>
+      </w:r>
+    </w:p>
+  </w:endnote>
+</w:endnotes>
+</file>
+
+<file path=word/footer1.xml><?xml version="1.0" encoding="utf-8"?>
+<w:ftr xmlns:wpc="http://schemas.microsoft.com/office/word/2010/wordprocessingCanvas" xmlns:mc="http://schemas.openxmlformats.org/markup-compatibility/2006" xmlns:o="urn:schemas-microsoft-com:office:office" xmlns:r="http://schemas.openxmlformats.org/officeDocument/2006/relationships" xmlns:m="http://schemas.openxmlformats.org/officeDocument/2006/math" xmlns:v="urn:schemas-microsoft-com:vml" xmlns:wp14="http://schemas.microsoft.com/office/word/2010/wordprocessingDrawing" xmlns:wp="http://schemas.openxmlformats.org/drawingml/2006/wordprocessingDrawing" xmlns:w10="urn:schemas-microsoft-com:office:word" xmlns:w="http://schemas.openxmlformats.org/wordprocessingml/2006/main" xmlns:w14="http://schemas.microsoft.com/office/word/2010/wordml" xmlns:w15="http://schemas.microsoft.com/office/word/2012/wordml" xmlns:wpg="http://schemas.microsoft.com/office/word/2010/wordprocessingGroup" xmlns:wpi="http://schemas.microsoft.com/office/word/2010/wordprocessingInk" xmlns:wne="http://schemas.microsoft.com/office/word/2006/wordml" xmlns:wps="http://schemas.microsoft.com/office/word/2010/wordprocessingShape" mc:Ignorable="w14 w15 wp14">
+  <w:p>
+    <w:pPr>
+      <w:pStyle w:val="Footer"/>
+    </w:pPr>
+    <w:r>
+      <w:t>Gordon Guan</w:t>
+    </w:r>
+    <w:r>
+      <w:tab/>
+    </w:r>
+    <w:r>
+      <w:tab/>
+      <w:t>ICS3U6-01 ISP Final Work Log</w:t>
+    </w:r>
+  </w:p>
+</w:ftr>
+</file>
+
+<file path=word/footnotes.xml><?xml version="1.0" encoding="utf-8"?>
+<w:footnotes xmlns:wpc="http://schemas.microsoft.com/office/word/2010/wordprocessingCanvas" xmlns:mc="http://schemas.openxmlformats.org/markup-compatibility/2006" xmlns:o="urn:schemas-microsoft-com:office:office" xmlns:r="http://schemas.openxmlformats.org/officeDocument/2006/relationships" xmlns:m="http://schemas.openxmlformats.org/officeDocument/2006/math" xmlns:v="urn:schemas-microsoft-com:vml" xmlns:wp14="http://schemas.microsoft.com/office/word/2010/wordprocessingDrawing" xmlns:wp="http://schemas.openxmlformats.org/drawingml/2006/wordprocessingDrawing" xmlns:w10="urn:schemas-microsoft-com:office:word" xmlns:w="http://schemas.openxmlformats.org/wordprocessingml/2006/main" xmlns:w14="http://schemas.microsoft.com/office/word/2010/wordml" xmlns:w15="http://schemas.microsoft.com/office/word/2012/wordml" xmlns:wpg="http://schemas.microsoft.com/office/word/2010/wordprocessingGroup" xmlns:wpi="http://schemas.microsoft.com/office/word/2010/wordprocessingInk" xmlns:wne="http://schemas.microsoft.com/office/word/2006/wordml" xmlns:wps="http://schemas.microsoft.com/office/word/2010/wordprocessingShape" mc:Ignorable="w14 w15 wp14">
+  <w:footnote w:type="separator" w:id="-1">
+    <w:p>
+      <w:pPr>
+        <w:spacing w:after="0" w:line="240" w:lineRule="auto"/>
+      </w:pPr>
+      <w:r>
+        <w:separator/>
+      </w:r>
+    </w:p>
+  </w:footnote>
+  <w:footnote w:type="continuationSeparator" w:id="0">
+    <w:p>
+      <w:pPr>
+        <w:spacing w:after="0" w:line="240" w:lineRule="auto"/>
+      </w:pPr>
+      <w:r>
+        <w:continuationSeparator/>
+      </w:r>
+    </w:p>
+  </w:footnote>
+</w:footnotes>
+</file>
+
 <file path=word/numbering.xml><?xml version="1.0" encoding="utf-8"?>
 <w:numbering xmlns:wpc="http://schemas.microsoft.com/office/word/2010/wordprocessingCanvas" xmlns:mc="http://schemas.openxmlformats.org/markup-compatibility/2006" xmlns:o="urn:schemas-microsoft-com:office:office" xmlns:r="http://schemas.openxmlformats.org/officeDocument/2006/relationships" xmlns:m="http://schemas.openxmlformats.org/officeDocument/2006/math" xmlns:v="urn:schemas-microsoft-com:vml" xmlns:wp14="http://schemas.microsoft.com/office/word/2010/wordprocessingDrawing" xmlns:wp="http://schemas.openxmlformats.org/drawingml/2006/wordprocessingDrawing" xmlns:w10="urn:schemas-microsoft-com:office:word" xmlns:w="http://schemas.openxmlformats.org/wordprocessingml/2006/main" xmlns:w14="http://schemas.microsoft.com/office/word/2010/wordml" xmlns:w15="http://schemas.microsoft.com/office/word/2012/wordml" xmlns:wpg="http://schemas.microsoft.com/office/word/2010/wordprocessingGroup" xmlns:wpi="http://schemas.microsoft.com/office/word/2010/wordprocessingInk" xmlns:wne="http://schemas.microsoft.com/office/word/2006/wordml" xmlns:wps="http://schemas.microsoft.com/office/word/2010/wordprocessingShape" mc:Ignorable="w14 w15 wp14">
   <w:abstractNum w:abstractNumId="0">
-    <w:nsid w:val="74066596"/>
+    <w:nsid w:val="0178017A"/>
     <w:multiLevelType w:val="hybridMultilevel"/>
-    <w:tmpl w:val="27AA19F4"/>
+    <w:tmpl w:val="86F4AC42"/>
     <w:lvl w:ilvl="0" w:tplc="96D28008">
       <w:numFmt w:val="bullet"/>
       <w:lvlText w:val="-"/>
@@ -895,6 +3239,230 @@
     </w:lvl>
   </w:abstractNum>
   <w:abstractNum w:abstractNumId="1">
+    <w:nsid w:val="64E0310B"/>
+    <w:multiLevelType w:val="hybridMultilevel"/>
+    <w:tmpl w:val="4DC84EAE"/>
+    <w:lvl w:ilvl="0" w:tplc="96D28008">
+      <w:numFmt w:val="bullet"/>
+      <w:lvlText w:val="-"/>
+      <w:lvlJc w:val="left"/>
+      <w:pPr>
+        <w:ind w:left="720" w:hanging="360"/>
+      </w:pPr>
+      <w:rPr>
+        <w:rFonts w:ascii="Calibri" w:eastAsiaTheme="minorHAnsi" w:hAnsi="Calibri" w:cstheme="minorBidi" w:hint="default"/>
+      </w:rPr>
+    </w:lvl>
+    <w:lvl w:ilvl="1" w:tplc="04090003" w:tentative="1">
+      <w:start w:val="1"/>
+      <w:numFmt w:val="bullet"/>
+      <w:lvlText w:val="o"/>
+      <w:lvlJc w:val="left"/>
+      <w:pPr>
+        <w:ind w:left="1440" w:hanging="360"/>
+      </w:pPr>
+      <w:rPr>
+        <w:rFonts w:ascii="Courier New" w:hAnsi="Courier New" w:cs="Courier New" w:hint="default"/>
+      </w:rPr>
+    </w:lvl>
+    <w:lvl w:ilvl="2" w:tplc="04090005" w:tentative="1">
+      <w:start w:val="1"/>
+      <w:numFmt w:val="bullet"/>
+      <w:lvlText w:val=""/>
+      <w:lvlJc w:val="left"/>
+      <w:pPr>
+        <w:ind w:left="2160" w:hanging="360"/>
+      </w:pPr>
+      <w:rPr>
+        <w:rFonts w:ascii="Wingdings" w:hAnsi="Wingdings" w:hint="default"/>
+      </w:rPr>
+    </w:lvl>
+    <w:lvl w:ilvl="3" w:tplc="04090001" w:tentative="1">
+      <w:start w:val="1"/>
+      <w:numFmt w:val="bullet"/>
+      <w:lvlText w:val=""/>
+      <w:lvlJc w:val="left"/>
+      <w:pPr>
+        <w:ind w:left="2880" w:hanging="360"/>
+      </w:pPr>
+      <w:rPr>
+        <w:rFonts w:ascii="Symbol" w:hAnsi="Symbol" w:hint="default"/>
+      </w:rPr>
+    </w:lvl>
+    <w:lvl w:ilvl="4" w:tplc="04090003" w:tentative="1">
+      <w:start w:val="1"/>
+      <w:numFmt w:val="bullet"/>
+      <w:lvlText w:val="o"/>
+      <w:lvlJc w:val="left"/>
+      <w:pPr>
+        <w:ind w:left="3600" w:hanging="360"/>
+      </w:pPr>
+      <w:rPr>
+        <w:rFonts w:ascii="Courier New" w:hAnsi="Courier New" w:cs="Courier New" w:hint="default"/>
+      </w:rPr>
+    </w:lvl>
+    <w:lvl w:ilvl="5" w:tplc="04090005" w:tentative="1">
+      <w:start w:val="1"/>
+      <w:numFmt w:val="bullet"/>
+      <w:lvlText w:val=""/>
+      <w:lvlJc w:val="left"/>
+      <w:pPr>
+        <w:ind w:left="4320" w:hanging="360"/>
+      </w:pPr>
+      <w:rPr>
+        <w:rFonts w:ascii="Wingdings" w:hAnsi="Wingdings" w:hint="default"/>
+      </w:rPr>
+    </w:lvl>
+    <w:lvl w:ilvl="6" w:tplc="04090001" w:tentative="1">
+      <w:start w:val="1"/>
+      <w:numFmt w:val="bullet"/>
+      <w:lvlText w:val=""/>
+      <w:lvlJc w:val="left"/>
+      <w:pPr>
+        <w:ind w:left="5040" w:hanging="360"/>
+      </w:pPr>
+      <w:rPr>
+        <w:rFonts w:ascii="Symbol" w:hAnsi="Symbol" w:hint="default"/>
+      </w:rPr>
+    </w:lvl>
+    <w:lvl w:ilvl="7" w:tplc="04090003" w:tentative="1">
+      <w:start w:val="1"/>
+      <w:numFmt w:val="bullet"/>
+      <w:lvlText w:val="o"/>
+      <w:lvlJc w:val="left"/>
+      <w:pPr>
+        <w:ind w:left="5760" w:hanging="360"/>
+      </w:pPr>
+      <w:rPr>
+        <w:rFonts w:ascii="Courier New" w:hAnsi="Courier New" w:cs="Courier New" w:hint="default"/>
+      </w:rPr>
+    </w:lvl>
+    <w:lvl w:ilvl="8" w:tplc="04090005" w:tentative="1">
+      <w:start w:val="1"/>
+      <w:numFmt w:val="bullet"/>
+      <w:lvlText w:val=""/>
+      <w:lvlJc w:val="left"/>
+      <w:pPr>
+        <w:ind w:left="6480" w:hanging="360"/>
+      </w:pPr>
+      <w:rPr>
+        <w:rFonts w:ascii="Wingdings" w:hAnsi="Wingdings" w:hint="default"/>
+      </w:rPr>
+    </w:lvl>
+  </w:abstractNum>
+  <w:abstractNum w:abstractNumId="2">
+    <w:nsid w:val="74066596"/>
+    <w:multiLevelType w:val="hybridMultilevel"/>
+    <w:tmpl w:val="27AA19F4"/>
+    <w:lvl w:ilvl="0" w:tplc="96D28008">
+      <w:numFmt w:val="bullet"/>
+      <w:lvlText w:val="-"/>
+      <w:lvlJc w:val="left"/>
+      <w:pPr>
+        <w:ind w:left="720" w:hanging="360"/>
+      </w:pPr>
+      <w:rPr>
+        <w:rFonts w:ascii="Calibri" w:eastAsiaTheme="minorHAnsi" w:hAnsi="Calibri" w:cstheme="minorBidi" w:hint="default"/>
+      </w:rPr>
+    </w:lvl>
+    <w:lvl w:ilvl="1" w:tplc="04090003" w:tentative="1">
+      <w:start w:val="1"/>
+      <w:numFmt w:val="bullet"/>
+      <w:lvlText w:val="o"/>
+      <w:lvlJc w:val="left"/>
+      <w:pPr>
+        <w:ind w:left="1440" w:hanging="360"/>
+      </w:pPr>
+      <w:rPr>
+        <w:rFonts w:ascii="Courier New" w:hAnsi="Courier New" w:cs="Courier New" w:hint="default"/>
+      </w:rPr>
+    </w:lvl>
+    <w:lvl w:ilvl="2" w:tplc="04090005" w:tentative="1">
+      <w:start w:val="1"/>
+      <w:numFmt w:val="bullet"/>
+      <w:lvlText w:val=""/>
+      <w:lvlJc w:val="left"/>
+      <w:pPr>
+        <w:ind w:left="2160" w:hanging="360"/>
+      </w:pPr>
+      <w:rPr>
+        <w:rFonts w:ascii="Wingdings" w:hAnsi="Wingdings" w:hint="default"/>
+      </w:rPr>
+    </w:lvl>
+    <w:lvl w:ilvl="3" w:tplc="04090001" w:tentative="1">
+      <w:start w:val="1"/>
+      <w:numFmt w:val="bullet"/>
+      <w:lvlText w:val=""/>
+      <w:lvlJc w:val="left"/>
+      <w:pPr>
+        <w:ind w:left="2880" w:hanging="360"/>
+      </w:pPr>
+      <w:rPr>
+        <w:rFonts w:ascii="Symbol" w:hAnsi="Symbol" w:hint="default"/>
+      </w:rPr>
+    </w:lvl>
+    <w:lvl w:ilvl="4" w:tplc="04090003" w:tentative="1">
+      <w:start w:val="1"/>
+      <w:numFmt w:val="bullet"/>
+      <w:lvlText w:val="o"/>
+      <w:lvlJc w:val="left"/>
+      <w:pPr>
+        <w:ind w:left="3600" w:hanging="360"/>
+      </w:pPr>
+      <w:rPr>
+        <w:rFonts w:ascii="Courier New" w:hAnsi="Courier New" w:cs="Courier New" w:hint="default"/>
+      </w:rPr>
+    </w:lvl>
+    <w:lvl w:ilvl="5" w:tplc="04090005" w:tentative="1">
+      <w:start w:val="1"/>
+      <w:numFmt w:val="bullet"/>
+      <w:lvlText w:val=""/>
+      <w:lvlJc w:val="left"/>
+      <w:pPr>
+        <w:ind w:left="4320" w:hanging="360"/>
+      </w:pPr>
+      <w:rPr>
+        <w:rFonts w:ascii="Wingdings" w:hAnsi="Wingdings" w:hint="default"/>
+      </w:rPr>
+    </w:lvl>
+    <w:lvl w:ilvl="6" w:tplc="04090001" w:tentative="1">
+      <w:start w:val="1"/>
+      <w:numFmt w:val="bullet"/>
+      <w:lvlText w:val=""/>
+      <w:lvlJc w:val="left"/>
+      <w:pPr>
+        <w:ind w:left="5040" w:hanging="360"/>
+      </w:pPr>
+      <w:rPr>
+        <w:rFonts w:ascii="Symbol" w:hAnsi="Symbol" w:hint="default"/>
+      </w:rPr>
+    </w:lvl>
+    <w:lvl w:ilvl="7" w:tplc="04090003" w:tentative="1">
+      <w:start w:val="1"/>
+      <w:numFmt w:val="bullet"/>
+      <w:lvlText w:val="o"/>
+      <w:lvlJc w:val="left"/>
+      <w:pPr>
+        <w:ind w:left="5760" w:hanging="360"/>
+      </w:pPr>
+      <w:rPr>
+        <w:rFonts w:ascii="Courier New" w:hAnsi="Courier New" w:cs="Courier New" w:hint="default"/>
+      </w:rPr>
+    </w:lvl>
+    <w:lvl w:ilvl="8" w:tplc="04090005" w:tentative="1">
+      <w:start w:val="1"/>
+      <w:numFmt w:val="bullet"/>
+      <w:lvlText w:val=""/>
+      <w:lvlJc w:val="left"/>
+      <w:pPr>
+        <w:ind w:left="6480" w:hanging="360"/>
+      </w:pPr>
+      <w:rPr>
+        <w:rFonts w:ascii="Wingdings" w:hAnsi="Wingdings" w:hint="default"/>
+      </w:rPr>
+    </w:lvl>
+  </w:abstractNum>
+  <w:abstractNum w:abstractNumId="3">
     <w:nsid w:val="7AF01ED5"/>
     <w:multiLevelType w:val="hybridMultilevel"/>
     <w:tmpl w:val="013832F0"/>
@@ -1008,9 +3576,15 @@
     </w:lvl>
   </w:abstractNum>
   <w:num w:numId="1">
+    <w:abstractNumId w:val="3"/>
+  </w:num>
+  <w:num w:numId="2">
+    <w:abstractNumId w:val="2"/>
+  </w:num>
+  <w:num w:numId="3">
     <w:abstractNumId w:val="1"/>
   </w:num>
-  <w:num w:numId="2">
+  <w:num w:numId="4">
     <w:abstractNumId w:val="0"/>
   </w:num>
 </w:numbering>
@@ -1467,6 +4041,50 @@
       <w:contextualSpacing/>
     </w:pPr>
   </w:style>
+  <w:style w:type="paragraph" w:styleId="Header">
+    <w:name w:val="header"/>
+    <w:basedOn w:val="Normal"/>
+    <w:link w:val="HeaderChar"/>
+    <w:uiPriority w:val="99"/>
+    <w:unhideWhenUsed/>
+    <w:rsid w:val="009F769D"/>
+    <w:pPr>
+      <w:tabs>
+        <w:tab w:val="center" w:pos="4680"/>
+        <w:tab w:val="right" w:pos="9360"/>
+      </w:tabs>
+      <w:spacing w:after="0" w:line="240" w:lineRule="auto"/>
+    </w:pPr>
+  </w:style>
+  <w:style w:type="character" w:customStyle="1" w:styleId="HeaderChar">
+    <w:name w:val="Header Char"/>
+    <w:basedOn w:val="DefaultParagraphFont"/>
+    <w:link w:val="Header"/>
+    <w:uiPriority w:val="99"/>
+    <w:rsid w:val="009F769D"/>
+  </w:style>
+  <w:style w:type="paragraph" w:styleId="Footer">
+    <w:name w:val="footer"/>
+    <w:basedOn w:val="Normal"/>
+    <w:link w:val="FooterChar"/>
+    <w:uiPriority w:val="99"/>
+    <w:unhideWhenUsed/>
+    <w:rsid w:val="009F769D"/>
+    <w:pPr>
+      <w:tabs>
+        <w:tab w:val="center" w:pos="4680"/>
+        <w:tab w:val="right" w:pos="9360"/>
+      </w:tabs>
+      <w:spacing w:after="0" w:line="240" w:lineRule="auto"/>
+    </w:pPr>
+  </w:style>
+  <w:style w:type="character" w:customStyle="1" w:styleId="FooterChar">
+    <w:name w:val="Footer Char"/>
+    <w:basedOn w:val="DefaultParagraphFont"/>
+    <w:link w:val="Footer"/>
+    <w:uiPriority w:val="99"/>
+    <w:rsid w:val="009F769D"/>
+  </w:style>
 </w:styles>
 </file>
 

</xml_diff>